<commit_message>
Ajout du contenu sur la page a propos
Ajout des fonctions : connexion et connectDB
Création de la navigation dynamic
</commit_message>
<xml_diff>
--- a/Documentation/documentationTechnique.docx
+++ b/Documentation/documentationTechnique.docx
@@ -2,7 +2,6 @@
 <file path=word/document.xml><?xml version="1.0" encoding="utf-8"?>
 <w:document xmlns:wpc="http://schemas.microsoft.com/office/word/2010/wordprocessingCanvas" xmlns:mc="http://schemas.openxmlformats.org/markup-compatibility/2006" xmlns:o="urn:schemas-microsoft-com:office:office" xmlns:r="http://schemas.openxmlformats.org/officeDocument/2006/relationships" xmlns:m="http://schemas.openxmlformats.org/officeDocument/2006/math" xmlns:v="urn:schemas-microsoft-com:vml" xmlns:wp14="http://schemas.microsoft.com/office/word/2010/wordprocessingDrawing" xmlns:wp="http://schemas.openxmlformats.org/drawingml/2006/wordprocessingDrawing" xmlns:w10="urn:schemas-microsoft-com:office:word" xmlns:w="http://schemas.openxmlformats.org/wordprocessingml/2006/main" xmlns:w14="http://schemas.microsoft.com/office/word/2010/wordml" xmlns:wpg="http://schemas.microsoft.com/office/word/2010/wordprocessingGroup" xmlns:wpi="http://schemas.microsoft.com/office/word/2010/wordprocessingInk" xmlns:wne="http://schemas.microsoft.com/office/word/2006/wordml" xmlns:wps="http://schemas.microsoft.com/office/word/2010/wordprocessingShape" mc:Ignorable="w14 wp14">
   <w:body>
-    <w:bookmarkStart w:id="0" w:name="_GoBack" w:displacedByCustomXml="next"/>
     <w:sdt>
       <w:sdtPr>
         <w:rPr>
@@ -37,13 +36,13 @@
                   <wp:anchor distT="0" distB="0" distL="114300" distR="114300" simplePos="0" relativeHeight="251684352" behindDoc="0" locked="0" layoutInCell="1" allowOverlap="1" wp14:anchorId="2A6EA3C2" wp14:editId="718D087D">
                     <wp:simplePos x="0" y="0"/>
                     <wp:positionH relativeFrom="column">
-                      <wp:posOffset>3241628</wp:posOffset>
+                      <wp:posOffset>3235325</wp:posOffset>
                     </wp:positionH>
                     <wp:positionV relativeFrom="paragraph">
-                      <wp:posOffset>7704161</wp:posOffset>
+                      <wp:posOffset>7813221</wp:posOffset>
                     </wp:positionV>
-                    <wp:extent cx="2176818" cy="1126490"/>
-                    <wp:effectExtent l="0" t="0" r="0" b="0"/>
+                    <wp:extent cx="2176818" cy="890649"/>
+                    <wp:effectExtent l="0" t="0" r="0" b="5080"/>
                     <wp:wrapNone/>
                     <wp:docPr id="12" name="Text Box 83"/>
                     <wp:cNvGraphicFramePr>
@@ -58,7 +57,7 @@
                           <wps:spPr bwMode="auto">
                             <a:xfrm>
                               <a:off x="0" y="0"/>
-                              <a:ext cx="2176818" cy="1126490"/>
+                              <a:ext cx="2176818" cy="890649"/>
                             </a:xfrm>
                             <a:prstGeom prst="rect">
                               <a:avLst/>
@@ -144,49 +143,6 @@
                                     </w:r>
                                   </w:sdtContent>
                                 </w:sdt>
-                                <w:r>
-                                  <w:rPr>
-                                    <w:rFonts w:cstheme="minorHAnsi"/>
-                                  </w:rPr>
-                                  <w:br/>
-                                </w:r>
-                                <w:sdt>
-                                  <w:sdtPr>
-                                    <w:rPr>
-                                      <w:rFonts w:cstheme="minorHAnsi"/>
-                                    </w:rPr>
-                                    <w:id w:val="-2032261108"/>
-                                  </w:sdtPr>
-                                  <w:sdtEndPr/>
-                                  <w:sdtContent>
-                                    <w:r>
-                                      <w:rPr>
-                                        <w:rFonts w:cstheme="minorHAnsi"/>
-                                      </w:rPr>
-                                      <w:t>Mm</w:t>
-                                    </w:r>
-                                    <w:r>
-                                      <w:rPr>
-                                        <w:rFonts w:cstheme="minorHAnsi"/>
-                                      </w:rPr>
-                                      <w:t>e</w:t>
-                                    </w:r>
-                                    <w:r>
-                                      <w:rPr>
-                                        <w:rFonts w:cstheme="minorHAnsi"/>
-                                      </w:rPr>
-                                      <w:t xml:space="preserve">. </w:t>
-                                    </w:r>
-                                    <w:proofErr w:type="spellStart"/>
-                                    <w:r>
-                                      <w:rPr>
-                                        <w:rFonts w:cstheme="minorHAnsi"/>
-                                      </w:rPr>
-                                      <w:t>Travnjak</w:t>
-                                    </w:r>
-                                    <w:proofErr w:type="spellEnd"/>
-                                  </w:sdtContent>
-                                </w:sdt>
                               </w:p>
                             </w:txbxContent>
                           </wps:txbx>
@@ -211,7 +167,7 @@
                     <v:stroke joinstyle="miter"/>
                     <v:path gradientshapeok="t" o:connecttype="rect"/>
                   </v:shapetype>
-                  <v:shape id="Text Box 83" o:spid="_x0000_s1026" type="#_x0000_t202" style="position:absolute;left:0;text-align:left;margin-left:255.25pt;margin-top:606.65pt;width:171.4pt;height:88.7pt;z-index:251684352;visibility:visible;mso-wrap-style:square;mso-width-percent:0;mso-height-percent:0;mso-wrap-distance-left:9pt;mso-wrap-distance-top:0;mso-wrap-distance-right:9pt;mso-wrap-distance-bottom:0;mso-position-horizontal:absolute;mso-position-horizontal-relative:text;mso-position-vertical:absolute;mso-position-vertical-relative:text;mso-width-percent:0;mso-height-percent:0;mso-width-relative:page;mso-height-relative:page;v-text-anchor:top" o:gfxdata="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" stroked="f">
+                  <v:shape id="Text Box 83" o:spid="_x0000_s1026" type="#_x0000_t202" style="position:absolute;left:0;text-align:left;margin-left:254.75pt;margin-top:615.2pt;width:171.4pt;height:70.15pt;z-index:251684352;visibility:visible;mso-wrap-style:square;mso-width-percent:0;mso-height-percent:0;mso-wrap-distance-left:9pt;mso-wrap-distance-top:0;mso-wrap-distance-right:9pt;mso-wrap-distance-bottom:0;mso-position-horizontal:absolute;mso-position-horizontal-relative:text;mso-position-vertical:absolute;mso-position-vertical-relative:text;mso-width-percent:0;mso-height-percent:0;mso-width-relative:page;mso-height-relative:page;v-text-anchor:top" o:gfxdata="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" stroked="f">
                     <v:textbox>
                       <w:txbxContent>
                         <w:p>
@@ -272,49 +228,6 @@
                                 </w:rPr>
                                 <w:t xml:space="preserve">Travail pratique individuel </w:t>
                               </w:r>
-                            </w:sdtContent>
-                          </w:sdt>
-                          <w:r>
-                            <w:rPr>
-                              <w:rFonts w:cstheme="minorHAnsi"/>
-                            </w:rPr>
-                            <w:br/>
-                          </w:r>
-                          <w:sdt>
-                            <w:sdtPr>
-                              <w:rPr>
-                                <w:rFonts w:cstheme="minorHAnsi"/>
-                              </w:rPr>
-                              <w:id w:val="-2032261108"/>
-                            </w:sdtPr>
-                            <w:sdtEndPr/>
-                            <w:sdtContent>
-                              <w:r>
-                                <w:rPr>
-                                  <w:rFonts w:cstheme="minorHAnsi"/>
-                                </w:rPr>
-                                <w:t>Mm</w:t>
-                              </w:r>
-                              <w:r>
-                                <w:rPr>
-                                  <w:rFonts w:cstheme="minorHAnsi"/>
-                                </w:rPr>
-                                <w:t>e</w:t>
-                              </w:r>
-                              <w:r>
-                                <w:rPr>
-                                  <w:rFonts w:cstheme="minorHAnsi"/>
-                                </w:rPr>
-                                <w:t xml:space="preserve">. </w:t>
-                              </w:r>
-                              <w:proofErr w:type="spellStart"/>
-                              <w:r>
-                                <w:rPr>
-                                  <w:rFonts w:cstheme="minorHAnsi"/>
-                                </w:rPr>
-                                <w:t>Travnjak</w:t>
-                              </w:r>
-                              <w:proofErr w:type="spellEnd"/>
                             </w:sdtContent>
                           </w:sdt>
                         </w:p>
@@ -765,27 +678,29 @@
             <w:br w:type="page"/>
           </w:r>
         </w:p>
+        <w:bookmarkStart w:id="0" w:name="_GoBack" w:displacedByCustomXml="next"/>
+        <w:bookmarkEnd w:id="0" w:displacedByCustomXml="next"/>
       </w:sdtContent>
     </w:sdt>
-    <w:bookmarkEnd w:id="0" w:displacedByCustomXml="next"/>
     <w:sdt>
       <w:sdtPr>
+        <w:rPr>
+          <w:rFonts w:asciiTheme="minorHAnsi" w:hAnsiTheme="minorHAnsi"/>
+          <w:b w:val="0"/>
+          <w:bCs w:val="0"/>
+          <w:caps w:val="0"/>
+          <w:color w:val="auto"/>
+          <w:spacing w:val="0"/>
+          <w:sz w:val="20"/>
+          <w:szCs w:val="20"/>
+        </w:rPr>
         <w:id w:val="84044595"/>
         <w:docPartObj>
           <w:docPartGallery w:val="Table of Contents"/>
           <w:docPartUnique/>
         </w:docPartObj>
       </w:sdtPr>
-      <w:sdtEndPr>
-        <w:rPr>
-          <w:rFonts w:asciiTheme="minorHAnsi" w:hAnsiTheme="minorHAnsi"/>
-          <w:caps w:val="0"/>
-          <w:color w:val="auto"/>
-          <w:spacing w:val="0"/>
-          <w:sz w:val="20"/>
-          <w:szCs w:val="20"/>
-        </w:rPr>
-      </w:sdtEndPr>
+      <w:sdtEndPr/>
       <w:sdtContent>
         <w:p>
           <w:pPr>
@@ -2735,16 +2650,7 @@
       </w:r>
       <w:proofErr w:type="spellEnd"/>
       <w:r>
-        <w:t>. Etant donné que cela fait déjà 7 ans que je fais du tir à l’arc cette idée m’a paru excellente. Cependant il me fallait encor</w:t>
-      </w:r>
-      <w:r>
-        <w:t>e trouver un sujet à approfondi</w:t>
-      </w:r>
-      <w:r>
-        <w:t>(les compétitions, les entrainements, le matériel, …) car le tir à l’arc est un vaste sujet et il m’en fallait un qui puisse</w:t>
-      </w:r>
-      <w:r>
-        <w:t xml:space="preserve"> être intéressant à approfondir et avec un intérêt pour en faire un site basé dessus.</w:t>
+        <w:t>. Etant donné que cela fait déjà 7 ans que je fais du tir à l’arc cette idée m’a paru excellente. Cependant il me fallait encore trouver un sujet à approfondi(les compétitions, les entrainements, le matériel, …) car le tir à l’arc est un vaste sujet et il m’en fallait un qui puisse être intéressant à approfondir et avec un intérêt pour en faire un site basé dessus.</w:t>
       </w:r>
     </w:p>
     <w:p>
@@ -8478,10 +8384,12 @@
 </file>
 
 <file path=customXml/item1.xml><?xml version="1.0" encoding="utf-8"?>
-<tns:customPropertyEditors xmlns:tns="http://schemas.microsoft.com/office/2006/customDocumentInformationPanel">
-  <tns:showOnOpen>false</tns:showOnOpen>
-  <tns:defaultPropertyEditorNamespace>Standard properties</tns:defaultPropertyEditorNamespace>
-</tns:customPropertyEditors>
+<?mso-contentType ?>
+<FormTemplates xmlns="http://schemas.microsoft.com/sharepoint/v3/contenttype/forms">
+  <Display>DocumentLibraryForm</Display>
+  <Edit>AssetEditForm</Edit>
+  <New>DocumentLibraryForm</New>
+</FormTemplates>
 </file>
 
 <file path=customXml/item2.xml><?xml version="1.0" encoding="utf-8"?>
@@ -8492,12 +8400,10 @@
 </file>
 
 <file path=customXml/item3.xml><?xml version="1.0" encoding="utf-8"?>
-<?mso-contentType ?>
-<FormTemplates xmlns="http://schemas.microsoft.com/sharepoint/v3/contenttype/forms">
-  <Display>DocumentLibraryForm</Display>
-  <Edit>AssetEditForm</Edit>
-  <New>DocumentLibraryForm</New>
-</FormTemplates>
+<tns:customPropertyEditors xmlns:tns="http://schemas.microsoft.com/office/2006/customDocumentInformationPanel">
+  <tns:showOnOpen>false</tns:showOnOpen>
+  <tns:defaultPropertyEditorNamespace>Standard properties</tns:defaultPropertyEditorNamespace>
+</tns:customPropertyEditors>
 </file>
 
 <file path=customXml/item4.xml><?xml version="1.0" encoding="utf-8"?>
@@ -8505,9 +8411,9 @@
 </file>
 
 <file path=customXml/itemProps1.xml><?xml version="1.0" encoding="utf-8"?>
-<ds:datastoreItem xmlns:ds="http://schemas.openxmlformats.org/officeDocument/2006/customXml" ds:itemID="{83B41FA1-A166-4203-827F-22BD32762337}">
+<ds:datastoreItem xmlns:ds="http://schemas.openxmlformats.org/officeDocument/2006/customXml" ds:itemID="{D497FE48-C66E-4811-A1FB-60D8793BA249}">
   <ds:schemaRefs>
-    <ds:schemaRef ds:uri="http://schemas.microsoft.com/office/2006/customDocumentInformationPanel"/>
+    <ds:schemaRef ds:uri="http://schemas.microsoft.com/sharepoint/v3/contenttype/forms"/>
   </ds:schemaRefs>
 </ds:datastoreItem>
 </file>
@@ -8521,15 +8427,15 @@
 </file>
 
 <file path=customXml/itemProps3.xml><?xml version="1.0" encoding="utf-8"?>
-<ds:datastoreItem xmlns:ds="http://schemas.openxmlformats.org/officeDocument/2006/customXml" ds:itemID="{D497FE48-C66E-4811-A1FB-60D8793BA249}">
+<ds:datastoreItem xmlns:ds="http://schemas.openxmlformats.org/officeDocument/2006/customXml" ds:itemID="{83B41FA1-A166-4203-827F-22BD32762337}">
   <ds:schemaRefs>
-    <ds:schemaRef ds:uri="http://schemas.microsoft.com/sharepoint/v3/contenttype/forms"/>
+    <ds:schemaRef ds:uri="http://schemas.microsoft.com/office/2006/customDocumentInformationPanel"/>
   </ds:schemaRefs>
 </ds:datastoreItem>
 </file>
 
 <file path=customXml/itemProps4.xml><?xml version="1.0" encoding="utf-8"?>
-<ds:datastoreItem xmlns:ds="http://schemas.openxmlformats.org/officeDocument/2006/customXml" ds:itemID="{1370BA84-507E-4772-9A25-54C5D768128F}">
+<ds:datastoreItem xmlns:ds="http://schemas.openxmlformats.org/officeDocument/2006/customXml" ds:itemID="{15F5D723-A69C-487D-950E-DF89E31540EF}">
   <ds:schemaRefs>
     <ds:schemaRef ds:uri="http://schemas.openxmlformats.org/officeDocument/2006/bibliography"/>
   </ds:schemaRefs>

</xml_diff>

<commit_message>
Documentation et optimisation des fonction de validation du formulaire d'inscription membre et de création de concours.
</commit_message>
<xml_diff>
--- a/Documentation/documentationTechnique.docx
+++ b/Documentation/documentationTechnique.docx
@@ -4429,20 +4429,20 @@
         <w:tblLook w:val="04A0" w:firstRow="1" w:lastRow="0" w:firstColumn="1" w:lastColumn="0" w:noHBand="0" w:noVBand="1"/>
       </w:tblPr>
       <w:tblGrid>
-        <w:gridCol w:w="1951"/>
-        <w:gridCol w:w="1555"/>
+        <w:gridCol w:w="2093"/>
+        <w:gridCol w:w="1413"/>
         <w:gridCol w:w="1564"/>
         <w:gridCol w:w="3695"/>
       </w:tblGrid>
       <w:tr>
         <w:trPr>
           <w:cnfStyle w:val="100000000000" w:firstRow="1" w:lastRow="0" w:firstColumn="0" w:lastColumn="0" w:oddVBand="0" w:evenVBand="0" w:oddHBand="0" w:evenHBand="0" w:firstRowFirstColumn="0" w:firstRowLastColumn="0" w:lastRowFirstColumn="0" w:lastRowLastColumn="0"/>
-          <w:trHeight w:val="544"/>
+          <w:trHeight w:val="411"/>
         </w:trPr>
         <w:tc>
           <w:tcPr>
             <w:cnfStyle w:val="001000000000" w:firstRow="0" w:lastRow="0" w:firstColumn="1" w:lastColumn="0" w:oddVBand="0" w:evenVBand="0" w:oddHBand="0" w:evenHBand="0" w:firstRowFirstColumn="0" w:firstRowLastColumn="0" w:lastRowFirstColumn="0" w:lastRowLastColumn="0"/>
-            <w:tcW w:w="1951" w:type="dxa"/>
+            <w:tcW w:w="2093" w:type="dxa"/>
             <w:vAlign w:val="center"/>
           </w:tcPr>
           <w:p>
@@ -4456,7 +4456,7 @@
         </w:tc>
         <w:tc>
           <w:tcPr>
-            <w:tcW w:w="1555" w:type="dxa"/>
+            <w:tcW w:w="1413" w:type="dxa"/>
             <w:vAlign w:val="center"/>
           </w:tcPr>
           <w:p>
@@ -4507,7 +4507,7 @@
         <w:tc>
           <w:tcPr>
             <w:cnfStyle w:val="001000000000" w:firstRow="0" w:lastRow="0" w:firstColumn="1" w:lastColumn="0" w:oddVBand="0" w:evenVBand="0" w:oddHBand="0" w:evenHBand="0" w:firstRowFirstColumn="0" w:firstRowLastColumn="0" w:lastRowFirstColumn="0" w:lastRowLastColumn="0"/>
-            <w:tcW w:w="1951" w:type="dxa"/>
+            <w:tcW w:w="2093" w:type="dxa"/>
             <w:vAlign w:val="center"/>
           </w:tcPr>
           <w:p>
@@ -4523,7 +4523,7 @@
         </w:tc>
         <w:tc>
           <w:tcPr>
-            <w:tcW w:w="1555" w:type="dxa"/>
+            <w:tcW w:w="1413" w:type="dxa"/>
             <w:vAlign w:val="center"/>
           </w:tcPr>
           <w:p>
@@ -4579,7 +4579,7 @@
         <w:tc>
           <w:tcPr>
             <w:cnfStyle w:val="001000000000" w:firstRow="0" w:lastRow="0" w:firstColumn="1" w:lastColumn="0" w:oddVBand="0" w:evenVBand="0" w:oddHBand="0" w:evenHBand="0" w:firstRowFirstColumn="0" w:firstRowLastColumn="0" w:lastRowFirstColumn="0" w:lastRowLastColumn="0"/>
-            <w:tcW w:w="1951" w:type="dxa"/>
+            <w:tcW w:w="2093" w:type="dxa"/>
             <w:vAlign w:val="center"/>
           </w:tcPr>
           <w:p>
@@ -4596,7 +4596,7 @@
         </w:tc>
         <w:tc>
           <w:tcPr>
-            <w:tcW w:w="1555" w:type="dxa"/>
+            <w:tcW w:w="1413" w:type="dxa"/>
             <w:vAlign w:val="center"/>
           </w:tcPr>
           <w:p>
@@ -4678,7 +4678,7 @@
       <w:tr>
         <w:trPr>
           <w:cnfStyle w:val="100000000000" w:firstRow="1" w:lastRow="0" w:firstColumn="0" w:lastColumn="0" w:oddVBand="0" w:evenVBand="0" w:oddHBand="0" w:evenHBand="0" w:firstRowFirstColumn="0" w:firstRowLastColumn="0" w:lastRowFirstColumn="0" w:lastRowLastColumn="0"/>
-          <w:trHeight w:val="544"/>
+          <w:trHeight w:val="402"/>
         </w:trPr>
         <w:tc>
           <w:tcPr>
@@ -5041,23 +5041,9 @@
     </w:tbl>
     <w:p>
       <w:pPr>
-        <w:rPr>
-          <w:color w:val="3C3D3E" w:themeColor="accent1" w:themeShade="7F"/>
-          <w:spacing w:val="15"/>
-          <w:sz w:val="22"/>
-          <w:szCs w:val="22"/>
-        </w:rPr>
-      </w:pPr>
-      <w:r>
-        <w:br w:type="page"/>
-      </w:r>
-    </w:p>
-    <w:p>
-      <w:pPr>
         <w:pStyle w:val="Titre3"/>
       </w:pPr>
       <w:r>
-        <w:lastRenderedPageBreak/>
         <w:t>Fonction d</w:t>
       </w:r>
       <w:r>
@@ -5080,7 +5066,7 @@
       <w:tr>
         <w:trPr>
           <w:cnfStyle w:val="100000000000" w:firstRow="1" w:lastRow="0" w:firstColumn="0" w:lastColumn="0" w:oddVBand="0" w:evenVBand="0" w:oddHBand="0" w:evenHBand="0" w:firstRowFirstColumn="0" w:firstRowLastColumn="0" w:lastRowFirstColumn="0" w:lastRowLastColumn="0"/>
-          <w:trHeight w:val="544"/>
+          <w:trHeight w:val="406"/>
         </w:trPr>
         <w:tc>
           <w:tcPr>
@@ -5752,6 +5738,7 @@
         <w:pStyle w:val="Titre3"/>
       </w:pPr>
       <w:r>
+        <w:lastRenderedPageBreak/>
         <w:t>Fonction de suppression</w:t>
       </w:r>
     </w:p>
@@ -5772,7 +5759,7 @@
       <w:tr>
         <w:trPr>
           <w:cnfStyle w:val="100000000000" w:firstRow="1" w:lastRow="0" w:firstColumn="0" w:lastColumn="0" w:oddVBand="0" w:evenVBand="0" w:oddHBand="0" w:evenHBand="0" w:firstRowFirstColumn="0" w:firstRowLastColumn="0" w:lastRowFirstColumn="0" w:lastRowLastColumn="0"/>
-          <w:trHeight w:val="544"/>
+          <w:trHeight w:val="406"/>
         </w:trPr>
         <w:tc>
           <w:tcPr>
@@ -6250,15 +6237,1175 @@
         <w:tblLook w:val="04A0" w:firstRow="1" w:lastRow="0" w:firstColumn="1" w:lastColumn="0" w:noHBand="0" w:noVBand="1"/>
       </w:tblPr>
       <w:tblGrid>
-        <w:gridCol w:w="3652"/>
-        <w:gridCol w:w="1418"/>
-        <w:gridCol w:w="1275"/>
+        <w:gridCol w:w="3794"/>
+        <w:gridCol w:w="1417"/>
+        <w:gridCol w:w="1134"/>
         <w:gridCol w:w="2496"/>
       </w:tblGrid>
       <w:tr>
         <w:trPr>
           <w:cnfStyle w:val="100000000000" w:firstRow="1" w:lastRow="0" w:firstColumn="0" w:lastColumn="0" w:oddVBand="0" w:evenVBand="0" w:oddHBand="0" w:evenHBand="0" w:firstRowFirstColumn="0" w:firstRowLastColumn="0" w:lastRowFirstColumn="0" w:lastRowLastColumn="0"/>
-          <w:trHeight w:val="544"/>
+          <w:trHeight w:val="410"/>
+        </w:trPr>
+        <w:tc>
+          <w:tcPr>
+            <w:cnfStyle w:val="001000000000" w:firstRow="0" w:lastRow="0" w:firstColumn="1" w:lastColumn="0" w:oddVBand="0" w:evenVBand="0" w:oddHBand="0" w:evenHBand="0" w:firstRowFirstColumn="0" w:firstRowLastColumn="0" w:lastRowFirstColumn="0" w:lastRowLastColumn="0"/>
+            <w:tcW w:w="3794" w:type="dxa"/>
+            <w:vAlign w:val="center"/>
+          </w:tcPr>
+          <w:p>
+            <w:pPr>
+              <w:jc w:val="center"/>
+            </w:pPr>
+            <w:r>
+              <w:t>Nom de la fonction</w:t>
+            </w:r>
+          </w:p>
+        </w:tc>
+        <w:tc>
+          <w:tcPr>
+            <w:tcW w:w="1417" w:type="dxa"/>
+            <w:vAlign w:val="center"/>
+          </w:tcPr>
+          <w:p>
+            <w:pPr>
+              <w:jc w:val="center"/>
+              <w:cnfStyle w:val="100000000000" w:firstRow="1" w:lastRow="0" w:firstColumn="0" w:lastColumn="0" w:oddVBand="0" w:evenVBand="0" w:oddHBand="0" w:evenHBand="0" w:firstRowFirstColumn="0" w:firstRowLastColumn="0" w:lastRowFirstColumn="0" w:lastRowLastColumn="0"/>
+            </w:pPr>
+            <w:r>
+              <w:t>Entrée</w:t>
+            </w:r>
+          </w:p>
+        </w:tc>
+        <w:tc>
+          <w:tcPr>
+            <w:tcW w:w="1134" w:type="dxa"/>
+            <w:vAlign w:val="center"/>
+          </w:tcPr>
+          <w:p>
+            <w:pPr>
+              <w:jc w:val="center"/>
+              <w:cnfStyle w:val="100000000000" w:firstRow="1" w:lastRow="0" w:firstColumn="0" w:lastColumn="0" w:oddVBand="0" w:evenVBand="0" w:oddHBand="0" w:evenHBand="0" w:firstRowFirstColumn="0" w:firstRowLastColumn="0" w:lastRowFirstColumn="0" w:lastRowLastColumn="0"/>
+            </w:pPr>
+            <w:r>
+              <w:t>Sortie</w:t>
+            </w:r>
+          </w:p>
+        </w:tc>
+        <w:tc>
+          <w:tcPr>
+            <w:tcW w:w="2496" w:type="dxa"/>
+            <w:vAlign w:val="center"/>
+          </w:tcPr>
+          <w:p>
+            <w:pPr>
+              <w:jc w:val="center"/>
+              <w:cnfStyle w:val="100000000000" w:firstRow="1" w:lastRow="0" w:firstColumn="0" w:lastColumn="0" w:oddVBand="0" w:evenVBand="0" w:oddHBand="0" w:evenHBand="0" w:firstRowFirstColumn="0" w:firstRowLastColumn="0" w:lastRowFirstColumn="0" w:lastRowLastColumn="0"/>
+            </w:pPr>
+            <w:r>
+              <w:t>Description</w:t>
+            </w:r>
+          </w:p>
+        </w:tc>
+      </w:tr>
+      <w:tr>
+        <w:trPr>
+          <w:cnfStyle w:val="000000100000" w:firstRow="0" w:lastRow="0" w:firstColumn="0" w:lastColumn="0" w:oddVBand="0" w:evenVBand="0" w:oddHBand="1" w:evenHBand="0" w:firstRowFirstColumn="0" w:firstRowLastColumn="0" w:lastRowFirstColumn="0" w:lastRowLastColumn="0"/>
+        </w:trPr>
+        <w:tc>
+          <w:tcPr>
+            <w:cnfStyle w:val="001000000000" w:firstRow="0" w:lastRow="0" w:firstColumn="1" w:lastColumn="0" w:oddVBand="0" w:evenVBand="0" w:oddHBand="0" w:evenHBand="0" w:firstRowFirstColumn="0" w:firstRowLastColumn="0" w:lastRowFirstColumn="0" w:lastRowLastColumn="0"/>
+            <w:tcW w:w="3794" w:type="dxa"/>
+            <w:vAlign w:val="center"/>
+          </w:tcPr>
+          <w:p>
+            <w:pPr>
+              <w:jc w:val="center"/>
+            </w:pPr>
+            <w:proofErr w:type="spellStart"/>
+            <w:r>
+              <w:t>tableau_membre_non_valide</w:t>
+            </w:r>
+            <w:proofErr w:type="spellEnd"/>
+          </w:p>
+        </w:tc>
+        <w:tc>
+          <w:tcPr>
+            <w:tcW w:w="1417" w:type="dxa"/>
+            <w:vAlign w:val="center"/>
+          </w:tcPr>
+          <w:p>
+            <w:pPr>
+              <w:jc w:val="center"/>
+              <w:cnfStyle w:val="000000100000" w:firstRow="0" w:lastRow="0" w:firstColumn="0" w:lastColumn="0" w:oddVBand="0" w:evenVBand="0" w:oddHBand="1" w:evenHBand="0" w:firstRowFirstColumn="0" w:firstRowLastColumn="0" w:lastRowFirstColumn="0" w:lastRowLastColumn="0"/>
+            </w:pPr>
+            <w:r>
+              <w:t>/</w:t>
+            </w:r>
+          </w:p>
+        </w:tc>
+        <w:tc>
+          <w:tcPr>
+            <w:tcW w:w="1134" w:type="dxa"/>
+            <w:vAlign w:val="center"/>
+          </w:tcPr>
+          <w:p>
+            <w:pPr>
+              <w:jc w:val="center"/>
+              <w:cnfStyle w:val="000000100000" w:firstRow="0" w:lastRow="0" w:firstColumn="0" w:lastColumn="0" w:oddVBand="0" w:evenVBand="0" w:oddHBand="1" w:evenHBand="0" w:firstRowFirstColumn="0" w:firstRowLastColumn="0" w:lastRowFirstColumn="0" w:lastRowLastColumn="0"/>
+            </w:pPr>
+            <w:r>
+              <w:t>/</w:t>
+            </w:r>
+          </w:p>
+        </w:tc>
+        <w:tc>
+          <w:tcPr>
+            <w:tcW w:w="2496" w:type="dxa"/>
+            <w:vAlign w:val="center"/>
+          </w:tcPr>
+          <w:p>
+            <w:pPr>
+              <w:jc w:val="center"/>
+              <w:cnfStyle w:val="000000100000" w:firstRow="0" w:lastRow="0" w:firstColumn="0" w:lastColumn="0" w:oddVBand="0" w:evenVBand="0" w:oddHBand="1" w:evenHBand="0" w:firstRowFirstColumn="0" w:firstRowLastColumn="0" w:lastRowFirstColumn="0" w:lastRowLastColumn="0"/>
+            </w:pPr>
+            <w:r>
+              <w:t>Cré</w:t>
+            </w:r>
+            <w:r>
+              <w:t>er</w:t>
+            </w:r>
+            <w:r>
+              <w:t xml:space="preserve"> un tableau html de tous les membres dont le</w:t>
+            </w:r>
+            <w:r>
+              <w:t xml:space="preserve"> champ</w:t>
+            </w:r>
+            <w:r>
+              <w:t xml:space="preserve"> </w:t>
+            </w:r>
+            <w:proofErr w:type="spellStart"/>
+            <w:r>
+              <w:t>est_valide</w:t>
+            </w:r>
+            <w:proofErr w:type="spellEnd"/>
+            <w:r>
+              <w:t xml:space="preserve"> de la table </w:t>
+            </w:r>
+            <w:proofErr w:type="spellStart"/>
+            <w:r>
+              <w:t>t_membre</w:t>
+            </w:r>
+            <w:proofErr w:type="spellEnd"/>
+            <w:r>
+              <w:t xml:space="preserve"> = 0</w:t>
+            </w:r>
+            <w:r>
+              <w:t>.</w:t>
+            </w:r>
+          </w:p>
+        </w:tc>
+      </w:tr>
+      <w:tr>
+        <w:trPr>
+          <w:cnfStyle w:val="000000010000" w:firstRow="0" w:lastRow="0" w:firstColumn="0" w:lastColumn="0" w:oddVBand="0" w:evenVBand="0" w:oddHBand="0" w:evenHBand="1" w:firstRowFirstColumn="0" w:firstRowLastColumn="0" w:lastRowFirstColumn="0" w:lastRowLastColumn="0"/>
+        </w:trPr>
+        <w:tc>
+          <w:tcPr>
+            <w:cnfStyle w:val="001000000000" w:firstRow="0" w:lastRow="0" w:firstColumn="1" w:lastColumn="0" w:oddVBand="0" w:evenVBand="0" w:oddHBand="0" w:evenHBand="0" w:firstRowFirstColumn="0" w:firstRowLastColumn="0" w:lastRowFirstColumn="0" w:lastRowLastColumn="0"/>
+            <w:tcW w:w="3794" w:type="dxa"/>
+            <w:vAlign w:val="center"/>
+          </w:tcPr>
+          <w:p>
+            <w:pPr>
+              <w:jc w:val="center"/>
+            </w:pPr>
+            <w:proofErr w:type="spellStart"/>
+            <w:r>
+              <w:t>tableau_membre_valide</w:t>
+            </w:r>
+            <w:proofErr w:type="spellEnd"/>
+          </w:p>
+        </w:tc>
+        <w:tc>
+          <w:tcPr>
+            <w:tcW w:w="1417" w:type="dxa"/>
+            <w:vAlign w:val="center"/>
+          </w:tcPr>
+          <w:p>
+            <w:pPr>
+              <w:jc w:val="center"/>
+              <w:cnfStyle w:val="000000010000" w:firstRow="0" w:lastRow="0" w:firstColumn="0" w:lastColumn="0" w:oddVBand="0" w:evenVBand="0" w:oddHBand="0" w:evenHBand="1" w:firstRowFirstColumn="0" w:firstRowLastColumn="0" w:lastRowFirstColumn="0" w:lastRowLastColumn="0"/>
+            </w:pPr>
+            <w:r>
+              <w:t>/</w:t>
+            </w:r>
+          </w:p>
+        </w:tc>
+        <w:tc>
+          <w:tcPr>
+            <w:tcW w:w="1134" w:type="dxa"/>
+            <w:vAlign w:val="center"/>
+          </w:tcPr>
+          <w:p>
+            <w:pPr>
+              <w:jc w:val="center"/>
+              <w:cnfStyle w:val="000000010000" w:firstRow="0" w:lastRow="0" w:firstColumn="0" w:lastColumn="0" w:oddVBand="0" w:evenVBand="0" w:oddHBand="0" w:evenHBand="1" w:firstRowFirstColumn="0" w:firstRowLastColumn="0" w:lastRowFirstColumn="0" w:lastRowLastColumn="0"/>
+            </w:pPr>
+            <w:r>
+              <w:t>/</w:t>
+            </w:r>
+          </w:p>
+        </w:tc>
+        <w:tc>
+          <w:tcPr>
+            <w:tcW w:w="2496" w:type="dxa"/>
+            <w:vAlign w:val="center"/>
+          </w:tcPr>
+          <w:p>
+            <w:pPr>
+              <w:jc w:val="center"/>
+              <w:cnfStyle w:val="000000010000" w:firstRow="0" w:lastRow="0" w:firstColumn="0" w:lastColumn="0" w:oddVBand="0" w:evenVBand="0" w:oddHBand="0" w:evenHBand="1" w:firstRowFirstColumn="0" w:firstRowLastColumn="0" w:lastRowFirstColumn="0" w:lastRowLastColumn="0"/>
+            </w:pPr>
+            <w:r>
+              <w:t>Créé un tableau html de tous les membres dont le</w:t>
+            </w:r>
+            <w:r>
+              <w:t xml:space="preserve"> champ</w:t>
+            </w:r>
+            <w:r>
+              <w:t xml:space="preserve"> </w:t>
+            </w:r>
+            <w:proofErr w:type="spellStart"/>
+            <w:r>
+              <w:t>est</w:t>
+            </w:r>
+            <w:r>
+              <w:t>_valide</w:t>
+            </w:r>
+            <w:proofErr w:type="spellEnd"/>
+            <w:r>
+              <w:t xml:space="preserve"> de la table </w:t>
+            </w:r>
+            <w:proofErr w:type="spellStart"/>
+            <w:r>
+              <w:t>t_membre</w:t>
+            </w:r>
+            <w:proofErr w:type="spellEnd"/>
+            <w:r>
+              <w:t xml:space="preserve"> = 1.</w:t>
+            </w:r>
+          </w:p>
+        </w:tc>
+      </w:tr>
+      <w:tr>
+        <w:trPr>
+          <w:cnfStyle w:val="000000100000" w:firstRow="0" w:lastRow="0" w:firstColumn="0" w:lastColumn="0" w:oddVBand="0" w:evenVBand="0" w:oddHBand="1" w:evenHBand="0" w:firstRowFirstColumn="0" w:firstRowLastColumn="0" w:lastRowFirstColumn="0" w:lastRowLastColumn="0"/>
+        </w:trPr>
+        <w:tc>
+          <w:tcPr>
+            <w:cnfStyle w:val="001000000000" w:firstRow="0" w:lastRow="0" w:firstColumn="1" w:lastColumn="0" w:oddVBand="0" w:evenVBand="0" w:oddHBand="0" w:evenHBand="0" w:firstRowFirstColumn="0" w:firstRowLastColumn="0" w:lastRowFirstColumn="0" w:lastRowLastColumn="0"/>
+            <w:tcW w:w="3794" w:type="dxa"/>
+            <w:vAlign w:val="center"/>
+          </w:tcPr>
+          <w:p>
+            <w:pPr>
+              <w:jc w:val="center"/>
+            </w:pPr>
+            <w:proofErr w:type="spellStart"/>
+            <w:r>
+              <w:t>tableau_futur_concours</w:t>
+            </w:r>
+            <w:proofErr w:type="spellEnd"/>
+          </w:p>
+        </w:tc>
+        <w:tc>
+          <w:tcPr>
+            <w:tcW w:w="1417" w:type="dxa"/>
+            <w:vAlign w:val="center"/>
+          </w:tcPr>
+          <w:p>
+            <w:pPr>
+              <w:jc w:val="center"/>
+              <w:cnfStyle w:val="000000100000" w:firstRow="0" w:lastRow="0" w:firstColumn="0" w:lastColumn="0" w:oddVBand="0" w:evenVBand="0" w:oddHBand="1" w:evenHBand="0" w:firstRowFirstColumn="0" w:firstRowLastColumn="0" w:lastRowFirstColumn="0" w:lastRowLastColumn="0"/>
+            </w:pPr>
+            <w:r>
+              <w:t>/</w:t>
+            </w:r>
+          </w:p>
+        </w:tc>
+        <w:tc>
+          <w:tcPr>
+            <w:tcW w:w="1134" w:type="dxa"/>
+            <w:vAlign w:val="center"/>
+          </w:tcPr>
+          <w:p>
+            <w:pPr>
+              <w:jc w:val="center"/>
+              <w:cnfStyle w:val="000000100000" w:firstRow="0" w:lastRow="0" w:firstColumn="0" w:lastColumn="0" w:oddVBand="0" w:evenVBand="0" w:oddHBand="1" w:evenHBand="0" w:firstRowFirstColumn="0" w:firstRowLastColumn="0" w:lastRowFirstColumn="0" w:lastRowLastColumn="0"/>
+            </w:pPr>
+            <w:r>
+              <w:t>/</w:t>
+            </w:r>
+          </w:p>
+        </w:tc>
+        <w:tc>
+          <w:tcPr>
+            <w:tcW w:w="2496" w:type="dxa"/>
+            <w:vAlign w:val="center"/>
+          </w:tcPr>
+          <w:p>
+            <w:pPr>
+              <w:jc w:val="center"/>
+              <w:cnfStyle w:val="000000100000" w:firstRow="0" w:lastRow="0" w:firstColumn="0" w:lastColumn="0" w:oddVBand="0" w:evenVBand="0" w:oddHBand="1" w:evenHBand="0" w:firstRowFirstColumn="0" w:firstRowLastColumn="0" w:lastRowFirstColumn="0" w:lastRowLastColumn="0"/>
+            </w:pPr>
+            <w:r>
+              <w:t>Cré</w:t>
+            </w:r>
+            <w:r>
+              <w:t>er</w:t>
+            </w:r>
+            <w:r>
+              <w:t xml:space="preserve"> un tableau html de tous les concours de la table </w:t>
+            </w:r>
+            <w:proofErr w:type="spellStart"/>
+            <w:r>
+              <w:t>t_concours</w:t>
+            </w:r>
+            <w:proofErr w:type="spellEnd"/>
+            <w:r>
+              <w:t xml:space="preserve"> dont le champ </w:t>
+            </w:r>
+            <w:proofErr w:type="spellStart"/>
+            <w:r>
+              <w:t>date_concours</w:t>
+            </w:r>
+            <w:proofErr w:type="spellEnd"/>
+            <w:r>
+              <w:t xml:space="preserve"> &gt; </w:t>
+            </w:r>
+            <w:r>
+              <w:t>date aujourd’hui</w:t>
+            </w:r>
+            <w:r>
+              <w:t>.</w:t>
+            </w:r>
+          </w:p>
+          <w:p>
+            <w:pPr>
+              <w:jc w:val="center"/>
+              <w:cnfStyle w:val="000000100000" w:firstRow="0" w:lastRow="0" w:firstColumn="0" w:lastColumn="0" w:oddVBand="0" w:evenVBand="0" w:oddHBand="1" w:evenHBand="0" w:firstRowFirstColumn="0" w:firstRowLastColumn="0" w:lastRowFirstColumn="0" w:lastRowLastColumn="0"/>
+            </w:pPr>
+            <w:r>
+              <w:t xml:space="preserve">Avec en plus 1 lien pour modifier </w:t>
+            </w:r>
+            <w:r>
+              <w:t>un concours et un autre pour</w:t>
+            </w:r>
+            <w:r>
+              <w:t xml:space="preserve"> supprimer.</w:t>
+            </w:r>
+          </w:p>
+        </w:tc>
+      </w:tr>
+      <w:tr>
+        <w:trPr>
+          <w:cnfStyle w:val="000000010000" w:firstRow="0" w:lastRow="0" w:firstColumn="0" w:lastColumn="0" w:oddVBand="0" w:evenVBand="0" w:oddHBand="0" w:evenHBand="1" w:firstRowFirstColumn="0" w:firstRowLastColumn="0" w:lastRowFirstColumn="0" w:lastRowLastColumn="0"/>
+        </w:trPr>
+        <w:tc>
+          <w:tcPr>
+            <w:cnfStyle w:val="001000000000" w:firstRow="0" w:lastRow="0" w:firstColumn="1" w:lastColumn="0" w:oddVBand="0" w:evenVBand="0" w:oddHBand="0" w:evenHBand="0" w:firstRowFirstColumn="0" w:firstRowLastColumn="0" w:lastRowFirstColumn="0" w:lastRowLastColumn="0"/>
+            <w:tcW w:w="3794" w:type="dxa"/>
+            <w:vAlign w:val="center"/>
+          </w:tcPr>
+          <w:p>
+            <w:pPr>
+              <w:jc w:val="center"/>
+            </w:pPr>
+            <w:proofErr w:type="spellStart"/>
+            <w:r>
+              <w:t>tableau_futur_concours_inscription</w:t>
+            </w:r>
+            <w:proofErr w:type="spellEnd"/>
+          </w:p>
+        </w:tc>
+        <w:tc>
+          <w:tcPr>
+            <w:tcW w:w="1417" w:type="dxa"/>
+            <w:vAlign w:val="center"/>
+          </w:tcPr>
+          <w:p>
+            <w:pPr>
+              <w:jc w:val="center"/>
+              <w:cnfStyle w:val="000000010000" w:firstRow="0" w:lastRow="0" w:firstColumn="0" w:lastColumn="0" w:oddVBand="0" w:evenVBand="0" w:oddHBand="0" w:evenHBand="1" w:firstRowFirstColumn="0" w:firstRowLastColumn="0" w:lastRowFirstColumn="0" w:lastRowLastColumn="0"/>
+            </w:pPr>
+            <w:r>
+              <w:t>$</w:t>
+            </w:r>
+            <w:proofErr w:type="spellStart"/>
+            <w:r>
+              <w:t>id_membre</w:t>
+            </w:r>
+            <w:proofErr w:type="spellEnd"/>
+            <w:r>
+              <w:t xml:space="preserve"> </w:t>
+            </w:r>
+          </w:p>
+        </w:tc>
+        <w:tc>
+          <w:tcPr>
+            <w:tcW w:w="1134" w:type="dxa"/>
+            <w:vAlign w:val="center"/>
+          </w:tcPr>
+          <w:p>
+            <w:pPr>
+              <w:jc w:val="center"/>
+              <w:cnfStyle w:val="000000010000" w:firstRow="0" w:lastRow="0" w:firstColumn="0" w:lastColumn="0" w:oddVBand="0" w:evenVBand="0" w:oddHBand="0" w:evenHBand="1" w:firstRowFirstColumn="0" w:firstRowLastColumn="0" w:lastRowFirstColumn="0" w:lastRowLastColumn="0"/>
+            </w:pPr>
+            <w:r>
+              <w:t>/</w:t>
+            </w:r>
+          </w:p>
+        </w:tc>
+        <w:tc>
+          <w:tcPr>
+            <w:tcW w:w="2496" w:type="dxa"/>
+            <w:vAlign w:val="center"/>
+          </w:tcPr>
+          <w:p>
+            <w:pPr>
+              <w:jc w:val="center"/>
+              <w:cnfStyle w:val="000000010000" w:firstRow="0" w:lastRow="0" w:firstColumn="0" w:lastColumn="0" w:oddVBand="0" w:evenVBand="0" w:oddHBand="0" w:evenHBand="1" w:firstRowFirstColumn="0" w:firstRowLastColumn="0" w:lastRowFirstColumn="0" w:lastRowLastColumn="0"/>
+            </w:pPr>
+            <w:r>
+              <w:t>Cré</w:t>
+            </w:r>
+            <w:r>
+              <w:t>er</w:t>
+            </w:r>
+            <w:r>
+              <w:t xml:space="preserve"> un tableau html de tous les concours de la table </w:t>
+            </w:r>
+            <w:proofErr w:type="spellStart"/>
+            <w:r>
+              <w:t>t_concours</w:t>
+            </w:r>
+            <w:proofErr w:type="spellEnd"/>
+            <w:r>
+              <w:t xml:space="preserve"> dont le champ </w:t>
+            </w:r>
+            <w:proofErr w:type="spellStart"/>
+            <w:r>
+              <w:t>date_concours</w:t>
+            </w:r>
+            <w:proofErr w:type="spellEnd"/>
+            <w:r>
+              <w:t xml:space="preserve"> &gt; </w:t>
+            </w:r>
+            <w:r>
+              <w:t xml:space="preserve"> </w:t>
+            </w:r>
+            <w:r>
+              <w:t>date aujourd’hui</w:t>
+            </w:r>
+            <w:r>
+              <w:t xml:space="preserve"> </w:t>
+            </w:r>
+            <w:r>
+              <w:t xml:space="preserve"> avec en plus un lien pour s’inscrire et un autre pour se désinscrire.</w:t>
+            </w:r>
+          </w:p>
+        </w:tc>
+      </w:tr>
+      <w:tr>
+        <w:trPr>
+          <w:cnfStyle w:val="000000100000" w:firstRow="0" w:lastRow="0" w:firstColumn="0" w:lastColumn="0" w:oddVBand="0" w:evenVBand="0" w:oddHBand="1" w:evenHBand="0" w:firstRowFirstColumn="0" w:firstRowLastColumn="0" w:lastRowFirstColumn="0" w:lastRowLastColumn="0"/>
+        </w:trPr>
+        <w:tc>
+          <w:tcPr>
+            <w:cnfStyle w:val="001000000000" w:firstRow="0" w:lastRow="0" w:firstColumn="1" w:lastColumn="0" w:oddVBand="0" w:evenVBand="0" w:oddHBand="0" w:evenHBand="0" w:firstRowFirstColumn="0" w:firstRowLastColumn="0" w:lastRowFirstColumn="0" w:lastRowLastColumn="0"/>
+            <w:tcW w:w="3794" w:type="dxa"/>
+            <w:vAlign w:val="center"/>
+          </w:tcPr>
+          <w:p>
+            <w:pPr>
+              <w:jc w:val="center"/>
+            </w:pPr>
+            <w:proofErr w:type="spellStart"/>
+            <w:r>
+              <w:t>tableau_futur_concours_inscrits</w:t>
+            </w:r>
+            <w:proofErr w:type="spellEnd"/>
+          </w:p>
+        </w:tc>
+        <w:tc>
+          <w:tcPr>
+            <w:tcW w:w="1417" w:type="dxa"/>
+            <w:vAlign w:val="center"/>
+          </w:tcPr>
+          <w:p>
+            <w:pPr>
+              <w:jc w:val="center"/>
+              <w:cnfStyle w:val="000000100000" w:firstRow="0" w:lastRow="0" w:firstColumn="0" w:lastColumn="0" w:oddVBand="0" w:evenVBand="0" w:oddHBand="1" w:evenHBand="0" w:firstRowFirstColumn="0" w:firstRowLastColumn="0" w:lastRowFirstColumn="0" w:lastRowLastColumn="0"/>
+            </w:pPr>
+            <w:r>
+              <w:t>$</w:t>
+            </w:r>
+            <w:proofErr w:type="spellStart"/>
+            <w:r>
+              <w:t>id_membre</w:t>
+            </w:r>
+            <w:proofErr w:type="spellEnd"/>
+          </w:p>
+        </w:tc>
+        <w:tc>
+          <w:tcPr>
+            <w:tcW w:w="1134" w:type="dxa"/>
+            <w:vAlign w:val="center"/>
+          </w:tcPr>
+          <w:p>
+            <w:pPr>
+              <w:jc w:val="center"/>
+              <w:cnfStyle w:val="000000100000" w:firstRow="0" w:lastRow="0" w:firstColumn="0" w:lastColumn="0" w:oddVBand="0" w:evenVBand="0" w:oddHBand="1" w:evenHBand="0" w:firstRowFirstColumn="0" w:firstRowLastColumn="0" w:lastRowFirstColumn="0" w:lastRowLastColumn="0"/>
+            </w:pPr>
+            <w:r>
+              <w:t>/</w:t>
+            </w:r>
+          </w:p>
+        </w:tc>
+        <w:tc>
+          <w:tcPr>
+            <w:tcW w:w="2496" w:type="dxa"/>
+            <w:vAlign w:val="center"/>
+          </w:tcPr>
+          <w:p>
+            <w:pPr>
+              <w:jc w:val="center"/>
+              <w:cnfStyle w:val="000000100000" w:firstRow="0" w:lastRow="0" w:firstColumn="0" w:lastColumn="0" w:oddVBand="0" w:evenVBand="0" w:oddHBand="1" w:evenHBand="0" w:firstRowFirstColumn="0" w:firstRowLastColumn="0" w:lastRowFirstColumn="0" w:lastRowLastColumn="0"/>
+            </w:pPr>
+            <w:r>
+              <w:t>Créer</w:t>
+            </w:r>
+            <w:r>
+              <w:t xml:space="preserve"> un tableau html avec tous les concours de la table </w:t>
+            </w:r>
+            <w:proofErr w:type="spellStart"/>
+            <w:r>
+              <w:t>t_concours</w:t>
+            </w:r>
+            <w:proofErr w:type="spellEnd"/>
+            <w:r>
+              <w:t xml:space="preserve"> ou $</w:t>
+            </w:r>
+            <w:proofErr w:type="spellStart"/>
+            <w:r>
+              <w:t>id_membre</w:t>
+            </w:r>
+            <w:proofErr w:type="spellEnd"/>
+            <w:r>
+              <w:t xml:space="preserve"> </w:t>
+            </w:r>
+            <w:r>
+              <w:lastRenderedPageBreak/>
+              <w:t xml:space="preserve">= </w:t>
+            </w:r>
+            <w:proofErr w:type="spellStart"/>
+            <w:r>
+              <w:t>id_membre</w:t>
+            </w:r>
+            <w:proofErr w:type="spellEnd"/>
+            <w:r>
+              <w:t xml:space="preserve"> de la table </w:t>
+            </w:r>
+            <w:proofErr w:type="spellStart"/>
+            <w:r>
+              <w:t>t_inscrits</w:t>
+            </w:r>
+            <w:proofErr w:type="spellEnd"/>
+            <w:r>
+              <w:t xml:space="preserve"> et que le champ </w:t>
+            </w:r>
+            <w:proofErr w:type="spellStart"/>
+            <w:r>
+              <w:t>date_concours</w:t>
+            </w:r>
+            <w:proofErr w:type="spellEnd"/>
+            <w:r>
+              <w:t xml:space="preserve"> &gt; </w:t>
+            </w:r>
+            <w:r>
+              <w:t xml:space="preserve"> </w:t>
+            </w:r>
+            <w:r>
+              <w:t xml:space="preserve">date </w:t>
+            </w:r>
+            <w:r>
+              <w:t>aujourd’hui.</w:t>
+            </w:r>
+          </w:p>
+        </w:tc>
+      </w:tr>
+      <w:tr>
+        <w:trPr>
+          <w:cnfStyle w:val="000000010000" w:firstRow="0" w:lastRow="0" w:firstColumn="0" w:lastColumn="0" w:oddVBand="0" w:evenVBand="0" w:oddHBand="0" w:evenHBand="1" w:firstRowFirstColumn="0" w:firstRowLastColumn="0" w:lastRowFirstColumn="0" w:lastRowLastColumn="0"/>
+        </w:trPr>
+        <w:tc>
+          <w:tcPr>
+            <w:cnfStyle w:val="001000000000" w:firstRow="0" w:lastRow="0" w:firstColumn="1" w:lastColumn="0" w:oddVBand="0" w:evenVBand="0" w:oddHBand="0" w:evenHBand="0" w:firstRowFirstColumn="0" w:firstRowLastColumn="0" w:lastRowFirstColumn="0" w:lastRowLastColumn="0"/>
+            <w:tcW w:w="3794" w:type="dxa"/>
+            <w:vAlign w:val="center"/>
+          </w:tcPr>
+          <w:p>
+            <w:pPr>
+              <w:jc w:val="center"/>
+            </w:pPr>
+            <w:proofErr w:type="spellStart"/>
+            <w:r>
+              <w:lastRenderedPageBreak/>
+              <w:t>tableau_concours_passe_inscrits</w:t>
+            </w:r>
+            <w:proofErr w:type="spellEnd"/>
+          </w:p>
+        </w:tc>
+        <w:tc>
+          <w:tcPr>
+            <w:tcW w:w="1417" w:type="dxa"/>
+            <w:vAlign w:val="center"/>
+          </w:tcPr>
+          <w:p>
+            <w:pPr>
+              <w:jc w:val="center"/>
+              <w:cnfStyle w:val="000000010000" w:firstRow="0" w:lastRow="0" w:firstColumn="0" w:lastColumn="0" w:oddVBand="0" w:evenVBand="0" w:oddHBand="0" w:evenHBand="1" w:firstRowFirstColumn="0" w:firstRowLastColumn="0" w:lastRowFirstColumn="0" w:lastRowLastColumn="0"/>
+            </w:pPr>
+            <w:r>
+              <w:t>$</w:t>
+            </w:r>
+            <w:proofErr w:type="spellStart"/>
+            <w:r>
+              <w:t>id_membre</w:t>
+            </w:r>
+            <w:proofErr w:type="spellEnd"/>
+          </w:p>
+        </w:tc>
+        <w:tc>
+          <w:tcPr>
+            <w:tcW w:w="1134" w:type="dxa"/>
+            <w:vAlign w:val="center"/>
+          </w:tcPr>
+          <w:p>
+            <w:pPr>
+              <w:jc w:val="center"/>
+              <w:cnfStyle w:val="000000010000" w:firstRow="0" w:lastRow="0" w:firstColumn="0" w:lastColumn="0" w:oddVBand="0" w:evenVBand="0" w:oddHBand="0" w:evenHBand="1" w:firstRowFirstColumn="0" w:firstRowLastColumn="0" w:lastRowFirstColumn="0" w:lastRowLastColumn="0"/>
+            </w:pPr>
+            <w:r>
+              <w:t>/</w:t>
+            </w:r>
+          </w:p>
+        </w:tc>
+        <w:tc>
+          <w:tcPr>
+            <w:tcW w:w="2496" w:type="dxa"/>
+            <w:vAlign w:val="center"/>
+          </w:tcPr>
+          <w:p>
+            <w:pPr>
+              <w:jc w:val="center"/>
+              <w:cnfStyle w:val="000000010000" w:firstRow="0" w:lastRow="0" w:firstColumn="0" w:lastColumn="0" w:oddVBand="0" w:evenVBand="0" w:oddHBand="0" w:evenHBand="1" w:firstRowFirstColumn="0" w:firstRowLastColumn="0" w:lastRowFirstColumn="0" w:lastRowLastColumn="0"/>
+            </w:pPr>
+            <w:r>
+              <w:t>Cré</w:t>
+            </w:r>
+            <w:r>
+              <w:t xml:space="preserve">é un tableau html de tous les concours de la table </w:t>
+            </w:r>
+            <w:proofErr w:type="spellStart"/>
+            <w:r>
+              <w:t>t_concours</w:t>
+            </w:r>
+            <w:proofErr w:type="spellEnd"/>
+            <w:r>
+              <w:t xml:space="preserve"> ou $</w:t>
+            </w:r>
+            <w:proofErr w:type="spellStart"/>
+            <w:r>
+              <w:t>id_membre</w:t>
+            </w:r>
+            <w:proofErr w:type="spellEnd"/>
+            <w:r>
+              <w:t xml:space="preserve"> = </w:t>
+            </w:r>
+            <w:proofErr w:type="spellStart"/>
+            <w:r>
+              <w:t>id_membre</w:t>
+            </w:r>
+            <w:proofErr w:type="spellEnd"/>
+            <w:r>
+              <w:t xml:space="preserve"> de la table </w:t>
+            </w:r>
+            <w:proofErr w:type="spellStart"/>
+            <w:r>
+              <w:t>t_inscrits</w:t>
+            </w:r>
+            <w:proofErr w:type="spellEnd"/>
+            <w:r>
+              <w:t xml:space="preserve"> e</w:t>
+            </w:r>
+            <w:r>
+              <w:t xml:space="preserve">t que le champ </w:t>
+            </w:r>
+            <w:proofErr w:type="spellStart"/>
+            <w:r>
+              <w:t>date_concours</w:t>
+            </w:r>
+            <w:proofErr w:type="spellEnd"/>
+            <w:r>
+              <w:t xml:space="preserve"> &lt; </w:t>
+            </w:r>
+            <w:r>
+              <w:t xml:space="preserve">date </w:t>
+            </w:r>
+            <w:r>
+              <w:t>aujourd’hui.</w:t>
+            </w:r>
+          </w:p>
+        </w:tc>
+      </w:tr>
+      <w:tr>
+        <w:trPr>
+          <w:cnfStyle w:val="000000100000" w:firstRow="0" w:lastRow="0" w:firstColumn="0" w:lastColumn="0" w:oddVBand="0" w:evenVBand="0" w:oddHBand="1" w:evenHBand="0" w:firstRowFirstColumn="0" w:firstRowLastColumn="0" w:lastRowFirstColumn="0" w:lastRowLastColumn="0"/>
+        </w:trPr>
+        <w:tc>
+          <w:tcPr>
+            <w:cnfStyle w:val="001000000000" w:firstRow="0" w:lastRow="0" w:firstColumn="1" w:lastColumn="0" w:oddVBand="0" w:evenVBand="0" w:oddHBand="0" w:evenHBand="0" w:firstRowFirstColumn="0" w:firstRowLastColumn="0" w:lastRowFirstColumn="0" w:lastRowLastColumn="0"/>
+            <w:tcW w:w="3794" w:type="dxa"/>
+            <w:vAlign w:val="center"/>
+          </w:tcPr>
+          <w:p>
+            <w:pPr>
+              <w:jc w:val="center"/>
+            </w:pPr>
+            <w:proofErr w:type="spellStart"/>
+            <w:r>
+              <w:t>tableau_remise_resultats_concours</w:t>
+            </w:r>
+            <w:proofErr w:type="spellEnd"/>
+          </w:p>
+        </w:tc>
+        <w:tc>
+          <w:tcPr>
+            <w:tcW w:w="1417" w:type="dxa"/>
+            <w:vAlign w:val="center"/>
+          </w:tcPr>
+          <w:p>
+            <w:pPr>
+              <w:jc w:val="center"/>
+              <w:cnfStyle w:val="000000100000" w:firstRow="0" w:lastRow="0" w:firstColumn="0" w:lastColumn="0" w:oddVBand="0" w:evenVBand="0" w:oddHBand="1" w:evenHBand="0" w:firstRowFirstColumn="0" w:firstRowLastColumn="0" w:lastRowFirstColumn="0" w:lastRowLastColumn="0"/>
+            </w:pPr>
+            <w:r>
+              <w:t>/</w:t>
+            </w:r>
+          </w:p>
+        </w:tc>
+        <w:tc>
+          <w:tcPr>
+            <w:tcW w:w="1134" w:type="dxa"/>
+            <w:vAlign w:val="center"/>
+          </w:tcPr>
+          <w:p>
+            <w:pPr>
+              <w:jc w:val="center"/>
+              <w:cnfStyle w:val="000000100000" w:firstRow="0" w:lastRow="0" w:firstColumn="0" w:lastColumn="0" w:oddVBand="0" w:evenVBand="0" w:oddHBand="1" w:evenHBand="0" w:firstRowFirstColumn="0" w:firstRowLastColumn="0" w:lastRowFirstColumn="0" w:lastRowLastColumn="0"/>
+            </w:pPr>
+            <w:r>
+              <w:t>/</w:t>
+            </w:r>
+          </w:p>
+        </w:tc>
+        <w:tc>
+          <w:tcPr>
+            <w:tcW w:w="2496" w:type="dxa"/>
+            <w:vAlign w:val="center"/>
+          </w:tcPr>
+          <w:p>
+            <w:pPr>
+              <w:jc w:val="center"/>
+              <w:cnfStyle w:val="000000100000" w:firstRow="0" w:lastRow="0" w:firstColumn="0" w:lastColumn="0" w:oddVBand="0" w:evenVBand="0" w:oddHBand="1" w:evenHBand="0" w:firstRowFirstColumn="0" w:firstRowLastColumn="0" w:lastRowFirstColumn="0" w:lastRowLastColumn="0"/>
+            </w:pPr>
+            <w:r>
+              <w:t xml:space="preserve">Créer un tableau avec tous les concours de la table </w:t>
+            </w:r>
+            <w:proofErr w:type="spellStart"/>
+            <w:r>
+              <w:t>t_concours</w:t>
+            </w:r>
+            <w:proofErr w:type="spellEnd"/>
+            <w:r>
+              <w:t xml:space="preserve"> ou </w:t>
+            </w:r>
+            <w:proofErr w:type="spellStart"/>
+            <w:r>
+              <w:t>date_concours</w:t>
+            </w:r>
+            <w:proofErr w:type="spellEnd"/>
+            <w:r>
+              <w:t xml:space="preserve"> &lt; date d’aujourd’hui et que score de la table </w:t>
+            </w:r>
+            <w:proofErr w:type="spellStart"/>
+            <w:r>
+              <w:t>t_inscrit</w:t>
+            </w:r>
+            <w:proofErr w:type="spellEnd"/>
+            <w:r>
+              <w:t xml:space="preserve"> = -1.</w:t>
+            </w:r>
+          </w:p>
+        </w:tc>
+      </w:tr>
+      <w:tr>
+        <w:trPr>
+          <w:cnfStyle w:val="000000010000" w:firstRow="0" w:lastRow="0" w:firstColumn="0" w:lastColumn="0" w:oddVBand="0" w:evenVBand="0" w:oddHBand="0" w:evenHBand="1" w:firstRowFirstColumn="0" w:firstRowLastColumn="0" w:lastRowFirstColumn="0" w:lastRowLastColumn="0"/>
+        </w:trPr>
+        <w:tc>
+          <w:tcPr>
+            <w:cnfStyle w:val="001000000000" w:firstRow="0" w:lastRow="0" w:firstColumn="1" w:lastColumn="0" w:oddVBand="0" w:evenVBand="0" w:oddHBand="0" w:evenHBand="0" w:firstRowFirstColumn="0" w:firstRowLastColumn="0" w:lastRowFirstColumn="0" w:lastRowLastColumn="0"/>
+            <w:tcW w:w="3794" w:type="dxa"/>
+            <w:vAlign w:val="center"/>
+          </w:tcPr>
+          <w:p>
+            <w:pPr>
+              <w:jc w:val="center"/>
+            </w:pPr>
+            <w:proofErr w:type="spellStart"/>
+            <w:r>
+              <w:t>tableau_modifier_resultats_concours</w:t>
+            </w:r>
+            <w:proofErr w:type="spellEnd"/>
+          </w:p>
+        </w:tc>
+        <w:tc>
+          <w:tcPr>
+            <w:tcW w:w="1417" w:type="dxa"/>
+            <w:vAlign w:val="center"/>
+          </w:tcPr>
+          <w:p>
+            <w:pPr>
+              <w:jc w:val="center"/>
+              <w:cnfStyle w:val="000000010000" w:firstRow="0" w:lastRow="0" w:firstColumn="0" w:lastColumn="0" w:oddVBand="0" w:evenVBand="0" w:oddHBand="0" w:evenHBand="1" w:firstRowFirstColumn="0" w:firstRowLastColumn="0" w:lastRowFirstColumn="0" w:lastRowLastColumn="0"/>
+            </w:pPr>
+            <w:r>
+              <w:t>/</w:t>
+            </w:r>
+          </w:p>
+        </w:tc>
+        <w:tc>
+          <w:tcPr>
+            <w:tcW w:w="1134" w:type="dxa"/>
+            <w:vAlign w:val="center"/>
+          </w:tcPr>
+          <w:p>
+            <w:pPr>
+              <w:jc w:val="center"/>
+              <w:cnfStyle w:val="000000010000" w:firstRow="0" w:lastRow="0" w:firstColumn="0" w:lastColumn="0" w:oddVBand="0" w:evenVBand="0" w:oddHBand="0" w:evenHBand="1" w:firstRowFirstColumn="0" w:firstRowLastColumn="0" w:lastRowFirstColumn="0" w:lastRowLastColumn="0"/>
+            </w:pPr>
+            <w:r>
+              <w:t>/</w:t>
+            </w:r>
+          </w:p>
+        </w:tc>
+        <w:tc>
+          <w:tcPr>
+            <w:tcW w:w="2496" w:type="dxa"/>
+            <w:vAlign w:val="center"/>
+          </w:tcPr>
+          <w:p>
+            <w:pPr>
+              <w:jc w:val="center"/>
+              <w:cnfStyle w:val="000000010000" w:firstRow="0" w:lastRow="0" w:firstColumn="0" w:lastColumn="0" w:oddVBand="0" w:evenVBand="0" w:oddHBand="0" w:evenHBand="1" w:firstRowFirstColumn="0" w:firstRowLastColumn="0" w:lastRowFirstColumn="0" w:lastRowLastColumn="0"/>
+            </w:pPr>
+            <w:r>
+              <w:t xml:space="preserve">Créer un tableau avec tous les concours de la table </w:t>
+            </w:r>
+            <w:proofErr w:type="spellStart"/>
+            <w:r>
+              <w:t>t_concours</w:t>
+            </w:r>
+            <w:proofErr w:type="spellEnd"/>
+            <w:r>
+              <w:t xml:space="preserve"> ou </w:t>
+            </w:r>
+            <w:proofErr w:type="spellStart"/>
+            <w:r>
+              <w:t>date_concours</w:t>
+            </w:r>
+            <w:proofErr w:type="spellEnd"/>
+            <w:r>
+              <w:t xml:space="preserve"> &lt; date d’aujourd’hui et que score de la table </w:t>
+            </w:r>
+            <w:proofErr w:type="spellStart"/>
+            <w:r>
+              <w:t>t_inscrit</w:t>
+            </w:r>
+            <w:proofErr w:type="spellEnd"/>
+            <w:r>
+              <w:t xml:space="preserve"> = -1.</w:t>
+            </w:r>
+          </w:p>
+        </w:tc>
+      </w:tr>
+      <w:tr>
+        <w:trPr>
+          <w:cnfStyle w:val="000000100000" w:firstRow="0" w:lastRow="0" w:firstColumn="0" w:lastColumn="0" w:oddVBand="0" w:evenVBand="0" w:oddHBand="1" w:evenHBand="0" w:firstRowFirstColumn="0" w:firstRowLastColumn="0" w:lastRowFirstColumn="0" w:lastRowLastColumn="0"/>
+        </w:trPr>
+        <w:tc>
+          <w:tcPr>
+            <w:cnfStyle w:val="001000000000" w:firstRow="0" w:lastRow="0" w:firstColumn="1" w:lastColumn="0" w:oddVBand="0" w:evenVBand="0" w:oddHBand="0" w:evenHBand="0" w:firstRowFirstColumn="0" w:firstRowLastColumn="0" w:lastRowFirstColumn="0" w:lastRowLastColumn="0"/>
+            <w:tcW w:w="3794" w:type="dxa"/>
+            <w:vAlign w:val="center"/>
+          </w:tcPr>
+          <w:p>
+            <w:pPr>
+              <w:jc w:val="center"/>
+            </w:pPr>
+            <w:proofErr w:type="spellStart"/>
+            <w:r>
+              <w:t>liste_participant</w:t>
+            </w:r>
+            <w:proofErr w:type="spellEnd"/>
+          </w:p>
+        </w:tc>
+        <w:tc>
+          <w:tcPr>
+            <w:tcW w:w="1417" w:type="dxa"/>
+            <w:vAlign w:val="center"/>
+          </w:tcPr>
+          <w:p>
+            <w:pPr>
+              <w:jc w:val="center"/>
+              <w:cnfStyle w:val="000000100000" w:firstRow="0" w:lastRow="0" w:firstColumn="0" w:lastColumn="0" w:oddVBand="0" w:evenVBand="0" w:oddHBand="1" w:evenHBand="0" w:firstRowFirstColumn="0" w:firstRowLastColumn="0" w:lastRowFirstColumn="0" w:lastRowLastColumn="0"/>
+            </w:pPr>
+            <w:r>
+              <w:t>$</w:t>
+            </w:r>
+            <w:proofErr w:type="spellStart"/>
+            <w:r>
+              <w:t>id_concours</w:t>
+            </w:r>
+            <w:proofErr w:type="spellEnd"/>
+          </w:p>
+        </w:tc>
+        <w:tc>
+          <w:tcPr>
+            <w:tcW w:w="1134" w:type="dxa"/>
+            <w:vAlign w:val="center"/>
+          </w:tcPr>
+          <w:p>
+            <w:pPr>
+              <w:jc w:val="center"/>
+              <w:cnfStyle w:val="000000100000" w:firstRow="0" w:lastRow="0" w:firstColumn="0" w:lastColumn="0" w:oddVBand="0" w:evenVBand="0" w:oddHBand="1" w:evenHBand="0" w:firstRowFirstColumn="0" w:firstRowLastColumn="0" w:lastRowFirstColumn="0" w:lastRowLastColumn="0"/>
+            </w:pPr>
+            <w:r>
+              <w:t>/</w:t>
+            </w:r>
+          </w:p>
+        </w:tc>
+        <w:tc>
+          <w:tcPr>
+            <w:tcW w:w="2496" w:type="dxa"/>
+            <w:vAlign w:val="center"/>
+          </w:tcPr>
+          <w:p>
+            <w:pPr>
+              <w:jc w:val="center"/>
+              <w:cnfStyle w:val="000000100000" w:firstRow="0" w:lastRow="0" w:firstColumn="0" w:lastColumn="0" w:oddVBand="0" w:evenVBand="0" w:oddHBand="1" w:evenHBand="0" w:firstRowFirstColumn="0" w:firstRowLastColumn="0" w:lastRowFirstColumn="0" w:lastRowLastColumn="0"/>
+            </w:pPr>
+            <w:r>
+              <w:t xml:space="preserve">Créer un tableau avec tous les membres de la table </w:t>
+            </w:r>
+            <w:proofErr w:type="spellStart"/>
+            <w:r>
+              <w:t>t_</w:t>
+            </w:r>
+            <w:r>
+              <w:t>membres</w:t>
+            </w:r>
+            <w:proofErr w:type="spellEnd"/>
+            <w:r>
+              <w:t xml:space="preserve"> ou</w:t>
+            </w:r>
+            <w:r>
+              <w:t xml:space="preserve"> $</w:t>
+            </w:r>
+            <w:proofErr w:type="spellStart"/>
+            <w:r>
+              <w:t>id_concours</w:t>
+            </w:r>
+            <w:proofErr w:type="spellEnd"/>
+            <w:r>
+              <w:t xml:space="preserve"> = </w:t>
+            </w:r>
+            <w:proofErr w:type="spellStart"/>
+            <w:r>
+              <w:t>id_concours</w:t>
+            </w:r>
+            <w:proofErr w:type="spellEnd"/>
+            <w:r>
+              <w:t xml:space="preserve"> de la table </w:t>
+            </w:r>
+            <w:proofErr w:type="spellStart"/>
+            <w:r>
+              <w:t>t_inscrits</w:t>
+            </w:r>
+            <w:proofErr w:type="spellEnd"/>
+            <w:r>
+              <w:t>. Avec un champ en dessous de score pour pouvoir éditer le score.</w:t>
+            </w:r>
+          </w:p>
+        </w:tc>
+      </w:tr>
+      <w:tr>
+        <w:trPr>
+          <w:cnfStyle w:val="000000010000" w:firstRow="0" w:lastRow="0" w:firstColumn="0" w:lastColumn="0" w:oddVBand="0" w:evenVBand="0" w:oddHBand="0" w:evenHBand="1" w:firstRowFirstColumn="0" w:firstRowLastColumn="0" w:lastRowFirstColumn="0" w:lastRowLastColumn="0"/>
+        </w:trPr>
+        <w:tc>
+          <w:tcPr>
+            <w:cnfStyle w:val="001000000000" w:firstRow="0" w:lastRow="0" w:firstColumn="1" w:lastColumn="0" w:oddVBand="0" w:evenVBand="0" w:oddHBand="0" w:evenHBand="0" w:firstRowFirstColumn="0" w:firstRowLastColumn="0" w:lastRowFirstColumn="0" w:lastRowLastColumn="0"/>
+            <w:tcW w:w="3794" w:type="dxa"/>
+            <w:vAlign w:val="center"/>
+          </w:tcPr>
+          <w:p>
+            <w:pPr>
+              <w:jc w:val="center"/>
+            </w:pPr>
+            <w:proofErr w:type="spellStart"/>
+            <w:r>
+              <w:t>consulter_concours</w:t>
+            </w:r>
+            <w:proofErr w:type="spellEnd"/>
+          </w:p>
+        </w:tc>
+        <w:tc>
+          <w:tcPr>
+            <w:tcW w:w="1417" w:type="dxa"/>
+            <w:vAlign w:val="center"/>
+          </w:tcPr>
+          <w:p>
+            <w:pPr>
+              <w:jc w:val="center"/>
+              <w:cnfStyle w:val="000000010000" w:firstRow="0" w:lastRow="0" w:firstColumn="0" w:lastColumn="0" w:oddVBand="0" w:evenVBand="0" w:oddHBand="0" w:evenHBand="1" w:firstRowFirstColumn="0" w:firstRowLastColumn="0" w:lastRowFirstColumn="0" w:lastRowLastColumn="0"/>
+            </w:pPr>
+            <w:r>
+              <w:t>$</w:t>
+            </w:r>
+            <w:proofErr w:type="spellStart"/>
+            <w:r>
+              <w:t>id_concours</w:t>
+            </w:r>
+            <w:proofErr w:type="spellEnd"/>
+          </w:p>
+        </w:tc>
+        <w:tc>
+          <w:tcPr>
+            <w:tcW w:w="1134" w:type="dxa"/>
+            <w:vAlign w:val="center"/>
+          </w:tcPr>
+          <w:p>
+            <w:pPr>
+              <w:jc w:val="center"/>
+              <w:cnfStyle w:val="000000010000" w:firstRow="0" w:lastRow="0" w:firstColumn="0" w:lastColumn="0" w:oddVBand="0" w:evenVBand="0" w:oddHBand="0" w:evenHBand="1" w:firstRowFirstColumn="0" w:firstRowLastColumn="0" w:lastRowFirstColumn="0" w:lastRowLastColumn="0"/>
+            </w:pPr>
+          </w:p>
+        </w:tc>
+        <w:tc>
+          <w:tcPr>
+            <w:tcW w:w="2496" w:type="dxa"/>
+            <w:vAlign w:val="center"/>
+          </w:tcPr>
+          <w:p>
+            <w:pPr>
+              <w:jc w:val="center"/>
+              <w:cnfStyle w:val="000000010000" w:firstRow="0" w:lastRow="0" w:firstColumn="0" w:lastColumn="0" w:oddVBand="0" w:evenVBand="0" w:oddHBand="0" w:evenHBand="1" w:firstRowFirstColumn="0" w:firstRowLastColumn="0" w:lastRowFirstColumn="0" w:lastRowLastColumn="0"/>
+            </w:pPr>
+            <w:r>
+              <w:t xml:space="preserve">Créer un tableau avec tous les membres de la table </w:t>
+            </w:r>
+            <w:proofErr w:type="spellStart"/>
+            <w:r>
+              <w:t>t_membres</w:t>
+            </w:r>
+            <w:proofErr w:type="spellEnd"/>
+            <w:r>
+              <w:t xml:space="preserve"> ou $</w:t>
+            </w:r>
+            <w:proofErr w:type="spellStart"/>
+            <w:r>
+              <w:t>id_concours</w:t>
+            </w:r>
+            <w:proofErr w:type="spellEnd"/>
+            <w:r>
+              <w:t xml:space="preserve"> = </w:t>
+            </w:r>
+            <w:proofErr w:type="spellStart"/>
+            <w:r>
+              <w:t>id_concours</w:t>
+            </w:r>
+            <w:proofErr w:type="spellEnd"/>
+            <w:r>
+              <w:t xml:space="preserve"> de la table </w:t>
+            </w:r>
+            <w:proofErr w:type="spellStart"/>
+            <w:r>
+              <w:t>t_inscrits</w:t>
+            </w:r>
+            <w:proofErr w:type="spellEnd"/>
+            <w:r>
+              <w:t>.</w:t>
+            </w:r>
+          </w:p>
+        </w:tc>
+      </w:tr>
+    </w:tbl>
+    <w:p>
+      <w:pPr>
+        <w:jc w:val="left"/>
+        <w:rPr>
+          <w:caps/>
+          <w:color w:val="3C3D3E" w:themeColor="accent1" w:themeShade="7F"/>
+          <w:spacing w:val="15"/>
+          <w:sz w:val="22"/>
+          <w:szCs w:val="22"/>
+        </w:rPr>
+      </w:pPr>
+      <w:r>
+        <w:br w:type="page"/>
+      </w:r>
+    </w:p>
+    <w:p>
+      <w:pPr>
+        <w:pStyle w:val="Titre3"/>
+      </w:pPr>
+      <w:r>
+        <w:lastRenderedPageBreak/>
+        <w:t>Fonction de test</w:t>
+      </w:r>
+    </w:p>
+    <w:tbl>
+      <w:tblPr>
+        <w:tblStyle w:val="Grilleclaire-Accent1"/>
+        <w:tblpPr w:leftFromText="141" w:rightFromText="141" w:vertAnchor="text" w:horzAnchor="margin" w:tblpY="155"/>
+        <w:tblW w:w="0" w:type="auto"/>
+        <w:tblLayout w:type="fixed"/>
+        <w:tblLook w:val="04A0" w:firstRow="1" w:lastRow="0" w:firstColumn="1" w:lastColumn="0" w:noHBand="0" w:noVBand="1"/>
+      </w:tblPr>
+      <w:tblGrid>
+        <w:gridCol w:w="3652"/>
+        <w:gridCol w:w="1701"/>
+        <w:gridCol w:w="1134"/>
+        <w:gridCol w:w="2354"/>
+      </w:tblGrid>
+      <w:tr>
+        <w:trPr>
+          <w:cnfStyle w:val="100000000000" w:firstRow="1" w:lastRow="0" w:firstColumn="0" w:lastColumn="0" w:oddVBand="0" w:evenVBand="0" w:oddHBand="0" w:evenHBand="0" w:firstRowFirstColumn="0" w:firstRowLastColumn="0" w:lastRowFirstColumn="0" w:lastRowLastColumn="0"/>
+          <w:trHeight w:val="413"/>
         </w:trPr>
         <w:tc>
           <w:tcPr>
@@ -6271,14 +7418,13 @@
               <w:jc w:val="center"/>
             </w:pPr>
             <w:r>
-              <w:lastRenderedPageBreak/>
               <w:t>Nom de la fonction</w:t>
             </w:r>
           </w:p>
         </w:tc>
         <w:tc>
           <w:tcPr>
-            <w:tcW w:w="1418" w:type="dxa"/>
+            <w:tcW w:w="1701" w:type="dxa"/>
             <w:vAlign w:val="center"/>
           </w:tcPr>
           <w:p>
@@ -6293,7 +7439,7 @@
         </w:tc>
         <w:tc>
           <w:tcPr>
-            <w:tcW w:w="1275" w:type="dxa"/>
+            <w:tcW w:w="1134" w:type="dxa"/>
             <w:vAlign w:val="center"/>
           </w:tcPr>
           <w:p>
@@ -6308,7 +7454,7 @@
         </w:tc>
         <w:tc>
           <w:tcPr>
-            <w:tcW w:w="2496" w:type="dxa"/>
+            <w:tcW w:w="2354" w:type="dxa"/>
             <w:vAlign w:val="center"/>
           </w:tcPr>
           <w:p>
@@ -6338,14 +7484,14 @@
             </w:pPr>
             <w:proofErr w:type="spellStart"/>
             <w:r>
-              <w:t>tableau_membre_non_valide</w:t>
+              <w:t>num_licence_existe</w:t>
             </w:r>
             <w:proofErr w:type="spellEnd"/>
           </w:p>
         </w:tc>
         <w:tc>
           <w:tcPr>
-            <w:tcW w:w="1418" w:type="dxa"/>
+            <w:tcW w:w="1701" w:type="dxa"/>
             <w:vAlign w:val="center"/>
           </w:tcPr>
           <w:p>
@@ -6354,13 +7500,18 @@
               <w:cnfStyle w:val="000000100000" w:firstRow="0" w:lastRow="0" w:firstColumn="0" w:lastColumn="0" w:oddVBand="0" w:evenVBand="0" w:oddHBand="1" w:evenHBand="0" w:firstRowFirstColumn="0" w:firstRowLastColumn="0" w:lastRowFirstColumn="0" w:lastRowLastColumn="0"/>
             </w:pPr>
             <w:r>
-              <w:t>/</w:t>
-            </w:r>
+              <w:t>$</w:t>
+            </w:r>
+            <w:proofErr w:type="spellStart"/>
+            <w:r>
+              <w:t>num_licence</w:t>
+            </w:r>
+            <w:proofErr w:type="spellEnd"/>
           </w:p>
         </w:tc>
         <w:tc>
           <w:tcPr>
-            <w:tcW w:w="1275" w:type="dxa"/>
+            <w:tcW w:w="1134" w:type="dxa"/>
             <w:vAlign w:val="center"/>
           </w:tcPr>
           <w:p>
@@ -6368,14 +7519,19 @@
               <w:jc w:val="center"/>
               <w:cnfStyle w:val="000000100000" w:firstRow="0" w:lastRow="0" w:firstColumn="0" w:lastColumn="0" w:oddVBand="0" w:evenVBand="0" w:oddHBand="1" w:evenHBand="0" w:firstRowFirstColumn="0" w:firstRowLastColumn="0" w:lastRowFirstColumn="0" w:lastRowLastColumn="0"/>
             </w:pPr>
-            <w:r>
-              <w:t>/</w:t>
+            <w:proofErr w:type="spellStart"/>
+            <w:r>
+              <w:t>true</w:t>
+            </w:r>
+            <w:proofErr w:type="spellEnd"/>
+            <w:r>
+              <w:t>/false</w:t>
             </w:r>
           </w:p>
         </w:tc>
         <w:tc>
           <w:tcPr>
-            <w:tcW w:w="2496" w:type="dxa"/>
+            <w:tcW w:w="2354" w:type="dxa"/>
             <w:vAlign w:val="center"/>
           </w:tcPr>
           <w:p>
@@ -6384,24 +7540,29 @@
               <w:cnfStyle w:val="000000100000" w:firstRow="0" w:lastRow="0" w:firstColumn="0" w:lastColumn="0" w:oddVBand="0" w:evenVBand="0" w:oddHBand="1" w:evenHBand="0" w:firstRowFirstColumn="0" w:firstRowLastColumn="0" w:lastRowFirstColumn="0" w:lastRowLastColumn="0"/>
             </w:pPr>
             <w:r>
-              <w:t xml:space="preserve">Créé un tableau html de tous les membres dont le  </w:t>
+              <w:t>Vérifie si $</w:t>
             </w:r>
             <w:proofErr w:type="spellStart"/>
             <w:r>
-              <w:t>est_valide</w:t>
+              <w:t>num_licence</w:t>
             </w:r>
             <w:proofErr w:type="spellEnd"/>
             <w:r>
+              <w:t xml:space="preserve"> = </w:t>
+            </w:r>
+            <w:proofErr w:type="spellStart"/>
+            <w:r>
+              <w:t>num_licence</w:t>
+            </w:r>
+            <w:proofErr w:type="spellEnd"/>
+            <w:r>
               <w:t xml:space="preserve"> de la table </w:t>
             </w:r>
             <w:proofErr w:type="spellStart"/>
             <w:r>
-              <w:t>t_membre</w:t>
+              <w:t>t_membres</w:t>
             </w:r>
             <w:proofErr w:type="spellEnd"/>
-            <w:r>
-              <w:t xml:space="preserve"> = 0</w:t>
-            </w:r>
             <w:r>
               <w:t>.</w:t>
             </w:r>
@@ -6424,14 +7585,14 @@
             </w:pPr>
             <w:proofErr w:type="spellStart"/>
             <w:r>
-              <w:t>tableau_membre_valide</w:t>
+              <w:t>date_naissance_valide</w:t>
             </w:r>
             <w:proofErr w:type="spellEnd"/>
           </w:p>
         </w:tc>
         <w:tc>
           <w:tcPr>
-            <w:tcW w:w="1418" w:type="dxa"/>
+            <w:tcW w:w="1701" w:type="dxa"/>
             <w:vAlign w:val="center"/>
           </w:tcPr>
           <w:p>
@@ -6440,13 +7601,18 @@
               <w:cnfStyle w:val="000000010000" w:firstRow="0" w:lastRow="0" w:firstColumn="0" w:lastColumn="0" w:oddVBand="0" w:evenVBand="0" w:oddHBand="0" w:evenHBand="1" w:firstRowFirstColumn="0" w:firstRowLastColumn="0" w:lastRowFirstColumn="0" w:lastRowLastColumn="0"/>
             </w:pPr>
             <w:r>
-              <w:t>/</w:t>
-            </w:r>
+              <w:t>$</w:t>
+            </w:r>
+            <w:proofErr w:type="spellStart"/>
+            <w:r>
+              <w:t>date_naissance</w:t>
+            </w:r>
+            <w:proofErr w:type="spellEnd"/>
           </w:p>
         </w:tc>
         <w:tc>
           <w:tcPr>
-            <w:tcW w:w="1275" w:type="dxa"/>
+            <w:tcW w:w="1134" w:type="dxa"/>
             <w:vAlign w:val="center"/>
           </w:tcPr>
           <w:p>
@@ -6454,14 +7620,19 @@
               <w:jc w:val="center"/>
               <w:cnfStyle w:val="000000010000" w:firstRow="0" w:lastRow="0" w:firstColumn="0" w:lastColumn="0" w:oddVBand="0" w:evenVBand="0" w:oddHBand="0" w:evenHBand="1" w:firstRowFirstColumn="0" w:firstRowLastColumn="0" w:lastRowFirstColumn="0" w:lastRowLastColumn="0"/>
             </w:pPr>
-            <w:r>
-              <w:t>/</w:t>
+            <w:proofErr w:type="spellStart"/>
+            <w:r>
+              <w:t>true</w:t>
+            </w:r>
+            <w:proofErr w:type="spellEnd"/>
+            <w:r>
+              <w:t>/false</w:t>
             </w:r>
           </w:p>
         </w:tc>
         <w:tc>
           <w:tcPr>
-            <w:tcW w:w="2496" w:type="dxa"/>
+            <w:tcW w:w="2354" w:type="dxa"/>
             <w:vAlign w:val="center"/>
           </w:tcPr>
           <w:p>
@@ -6470,26 +7641,15 @@
               <w:cnfStyle w:val="000000010000" w:firstRow="0" w:lastRow="0" w:firstColumn="0" w:lastColumn="0" w:oddVBand="0" w:evenVBand="0" w:oddHBand="0" w:evenHBand="1" w:firstRowFirstColumn="0" w:firstRowLastColumn="0" w:lastRowFirstColumn="0" w:lastRowLastColumn="0"/>
             </w:pPr>
             <w:r>
-              <w:t xml:space="preserve">Créé un tableau html de tous les membres dont le  </w:t>
+              <w:t>Vérifie si $</w:t>
             </w:r>
             <w:proofErr w:type="spellStart"/>
             <w:r>
-              <w:t>est</w:t>
-            </w:r>
-            <w:r>
-              <w:t>_valide</w:t>
+              <w:t>date_naissance</w:t>
             </w:r>
             <w:proofErr w:type="spellEnd"/>
             <w:r>
-              <w:t xml:space="preserve"> de la table </w:t>
-            </w:r>
-            <w:proofErr w:type="spellStart"/>
-            <w:r>
-              <w:t>t_membre</w:t>
-            </w:r>
-            <w:proofErr w:type="spellEnd"/>
-            <w:r>
-              <w:t xml:space="preserve"> = 1.</w:t>
+              <w:t xml:space="preserve"> répond au critère de la fonction.</w:t>
             </w:r>
           </w:p>
         </w:tc>
@@ -6510,14 +7670,14 @@
             </w:pPr>
             <w:proofErr w:type="spellStart"/>
             <w:r>
-              <w:t>tableau_futur_concours</w:t>
+              <w:t>est_inscrit_concours</w:t>
             </w:r>
             <w:proofErr w:type="spellEnd"/>
           </w:p>
         </w:tc>
         <w:tc>
           <w:tcPr>
-            <w:tcW w:w="1418" w:type="dxa"/>
+            <w:tcW w:w="1701" w:type="dxa"/>
             <w:vAlign w:val="center"/>
           </w:tcPr>
           <w:p>
@@ -6530,14 +7690,14 @@
             </w:r>
             <w:proofErr w:type="spellStart"/>
             <w:r>
-              <w:t>date_jour</w:t>
+              <w:t>id_membre</w:t>
             </w:r>
             <w:proofErr w:type="spellEnd"/>
           </w:p>
         </w:tc>
         <w:tc>
           <w:tcPr>
-            <w:tcW w:w="1275" w:type="dxa"/>
+            <w:tcW w:w="1134" w:type="dxa"/>
             <w:vAlign w:val="center"/>
           </w:tcPr>
           <w:p>
@@ -6545,14 +7705,19 @@
               <w:jc w:val="center"/>
               <w:cnfStyle w:val="000000100000" w:firstRow="0" w:lastRow="0" w:firstColumn="0" w:lastColumn="0" w:oddVBand="0" w:evenVBand="0" w:oddHBand="1" w:evenHBand="0" w:firstRowFirstColumn="0" w:firstRowLastColumn="0" w:lastRowFirstColumn="0" w:lastRowLastColumn="0"/>
             </w:pPr>
-            <w:r>
-              <w:t>/</w:t>
+            <w:proofErr w:type="spellStart"/>
+            <w:r>
+              <w:t>true</w:t>
+            </w:r>
+            <w:proofErr w:type="spellEnd"/>
+            <w:r>
+              <w:t>/false</w:t>
             </w:r>
           </w:p>
         </w:tc>
         <w:tc>
           <w:tcPr>
-            <w:tcW w:w="2496" w:type="dxa"/>
+            <w:tcW w:w="2354" w:type="dxa"/>
             <w:vAlign w:val="center"/>
           </w:tcPr>
           <w:p>
@@ -6561,40 +7726,32 @@
               <w:cnfStyle w:val="000000100000" w:firstRow="0" w:lastRow="0" w:firstColumn="0" w:lastColumn="0" w:oddVBand="0" w:evenVBand="0" w:oddHBand="1" w:evenHBand="0" w:firstRowFirstColumn="0" w:firstRowLastColumn="0" w:lastRowFirstColumn="0" w:lastRowLastColumn="0"/>
             </w:pPr>
             <w:r>
-              <w:t xml:space="preserve">Créé un tableau html de tous les concours de la table </w:t>
+              <w:t>Vérifie si $</w:t>
             </w:r>
             <w:proofErr w:type="spellStart"/>
             <w:r>
-              <w:t>t_concours</w:t>
+              <w:t>id_membre</w:t>
             </w:r>
             <w:proofErr w:type="spellEnd"/>
             <w:r>
-              <w:t xml:space="preserve"> dont le champ </w:t>
+              <w:t xml:space="preserve"> = </w:t>
             </w:r>
             <w:proofErr w:type="spellStart"/>
             <w:r>
-              <w:t>date_concours</w:t>
+              <w:t>id_membre</w:t>
             </w:r>
             <w:proofErr w:type="spellEnd"/>
             <w:r>
-              <w:t xml:space="preserve"> &gt; $</w:t>
+              <w:t xml:space="preserve"> de la table </w:t>
             </w:r>
             <w:proofErr w:type="spellStart"/>
             <w:r>
-              <w:t>date_jour</w:t>
+              <w:t>t_inscrits</w:t>
             </w:r>
             <w:proofErr w:type="spellEnd"/>
             <w:r>
               <w:t>.</w:t>
             </w:r>
-          </w:p>
-          <w:p>
-            <w:pPr>
-              <w:jc w:val="center"/>
-              <w:cnfStyle w:val="000000100000" w:firstRow="0" w:lastRow="0" w:firstColumn="0" w:lastColumn="0" w:oddVBand="0" w:evenVBand="0" w:oddHBand="1" w:evenHBand="0" w:firstRowFirstColumn="0" w:firstRowLastColumn="0" w:lastRowFirstColumn="0" w:lastRowLastColumn="0"/>
-            </w:pPr>
-            <w:bookmarkStart w:id="22" w:name="_GoBack"/>
-            <w:bookmarkEnd w:id="22"/>
           </w:p>
         </w:tc>
       </w:tr>
@@ -6614,14 +7771,14 @@
             </w:pPr>
             <w:proofErr w:type="spellStart"/>
             <w:r>
-              <w:t>tableau_futur_concours_inscription</w:t>
+              <w:t>num_licence_valide</w:t>
             </w:r>
             <w:proofErr w:type="spellEnd"/>
           </w:p>
         </w:tc>
         <w:tc>
           <w:tcPr>
-            <w:tcW w:w="1418" w:type="dxa"/>
+            <w:tcW w:w="1701" w:type="dxa"/>
             <w:vAlign w:val="center"/>
           </w:tcPr>
           <w:p>
@@ -6634,22 +7791,14 @@
             </w:r>
             <w:proofErr w:type="spellStart"/>
             <w:r>
-              <w:t>date_jour</w:t>
-            </w:r>
-            <w:proofErr w:type="spellEnd"/>
-            <w:r>
-              <w:t>, $</w:t>
-            </w:r>
-            <w:proofErr w:type="spellStart"/>
-            <w:r>
-              <w:t>date_membre</w:t>
+              <w:t>num_licence</w:t>
             </w:r>
             <w:proofErr w:type="spellEnd"/>
           </w:p>
         </w:tc>
         <w:tc>
           <w:tcPr>
-            <w:tcW w:w="1275" w:type="dxa"/>
+            <w:tcW w:w="1134" w:type="dxa"/>
             <w:vAlign w:val="center"/>
           </w:tcPr>
           <w:p>
@@ -6657,14 +7806,19 @@
               <w:jc w:val="center"/>
               <w:cnfStyle w:val="000000010000" w:firstRow="0" w:lastRow="0" w:firstColumn="0" w:lastColumn="0" w:oddVBand="0" w:evenVBand="0" w:oddHBand="0" w:evenHBand="1" w:firstRowFirstColumn="0" w:firstRowLastColumn="0" w:lastRowFirstColumn="0" w:lastRowLastColumn="0"/>
             </w:pPr>
-            <w:r>
-              <w:t>/</w:t>
+            <w:proofErr w:type="spellStart"/>
+            <w:r>
+              <w:t>true</w:t>
+            </w:r>
+            <w:proofErr w:type="spellEnd"/>
+            <w:r>
+              <w:t>/false</w:t>
             </w:r>
           </w:p>
         </w:tc>
         <w:tc>
           <w:tcPr>
-            <w:tcW w:w="2496" w:type="dxa"/>
+            <w:tcW w:w="2354" w:type="dxa"/>
             <w:vAlign w:val="center"/>
           </w:tcPr>
           <w:p>
@@ -6673,29 +7827,24 @@
               <w:cnfStyle w:val="000000010000" w:firstRow="0" w:lastRow="0" w:firstColumn="0" w:lastColumn="0" w:oddVBand="0" w:evenVBand="0" w:oddHBand="0" w:evenHBand="1" w:firstRowFirstColumn="0" w:firstRowLastColumn="0" w:lastRowFirstColumn="0" w:lastRowLastColumn="0"/>
             </w:pPr>
             <w:r>
-              <w:t xml:space="preserve">Créé un tableau html de tous les concours de la table </w:t>
+              <w:t>Vérifie si $</w:t>
             </w:r>
             <w:proofErr w:type="spellStart"/>
             <w:r>
-              <w:t>t_concours</w:t>
+              <w:t>num_licence</w:t>
             </w:r>
             <w:proofErr w:type="spellEnd"/>
             <w:r>
-              <w:t xml:space="preserve"> dont le champ </w:t>
+              <w:t xml:space="preserve"> répond au critère du </w:t>
             </w:r>
             <w:proofErr w:type="spellStart"/>
             <w:r>
-              <w:t>date_concours</w:t>
+              <w:t>preg_match</w:t>
             </w:r>
             <w:proofErr w:type="spellEnd"/>
             <w:r>
-              <w:t xml:space="preserve"> &gt; $</w:t>
-            </w:r>
-            <w:proofErr w:type="spellStart"/>
-            <w:r>
-              <w:t>date_jour</w:t>
-            </w:r>
-            <w:proofErr w:type="spellEnd"/>
+              <w:t>.</w:t>
+            </w:r>
           </w:p>
         </w:tc>
       </w:tr>
@@ -6715,14 +7864,25 @@
             </w:pPr>
             <w:proofErr w:type="spellStart"/>
             <w:r>
-              <w:t>tableau_futur_concours_inscrits</w:t>
+              <w:t>validation_creation_modification</w:t>
             </w:r>
             <w:proofErr w:type="spellEnd"/>
+            <w:r>
+              <w:t>_</w:t>
+            </w:r>
+          </w:p>
+          <w:p>
+            <w:pPr>
+              <w:jc w:val="center"/>
+            </w:pPr>
+            <w:r>
+              <w:t>membre</w:t>
+            </w:r>
           </w:p>
         </w:tc>
         <w:tc>
           <w:tcPr>
-            <w:tcW w:w="1418" w:type="dxa"/>
+            <w:tcW w:w="1701" w:type="dxa"/>
             <w:vAlign w:val="center"/>
           </w:tcPr>
           <w:p>
@@ -6730,11 +7890,47 @@
               <w:jc w:val="center"/>
               <w:cnfStyle w:val="000000100000" w:firstRow="0" w:lastRow="0" w:firstColumn="0" w:lastColumn="0" w:oddVBand="0" w:evenVBand="0" w:oddHBand="1" w:evenHBand="0" w:firstRowFirstColumn="0" w:firstRowLastColumn="0" w:lastRowFirstColumn="0" w:lastRowLastColumn="0"/>
             </w:pPr>
+            <w:r>
+              <w:t>$membre, $</w:t>
+            </w:r>
+            <w:proofErr w:type="spellStart"/>
+            <w:r>
+              <w:t>mdp</w:t>
+            </w:r>
+            <w:proofErr w:type="spellEnd"/>
+            <w:r>
+              <w:t>, $</w:t>
+            </w:r>
+            <w:proofErr w:type="spellStart"/>
+            <w:r>
+              <w:t>mdp_verif</w:t>
+            </w:r>
+            <w:proofErr w:type="spellEnd"/>
+            <w:r>
+              <w:t>, $</w:t>
+            </w:r>
+            <w:proofErr w:type="spellStart"/>
+            <w:r>
+              <w:t>cree_nouveau</w:t>
+            </w:r>
+            <w:proofErr w:type="spellEnd"/>
+            <w:r>
+              <w:t>_</w:t>
+            </w:r>
+          </w:p>
+          <w:p>
+            <w:pPr>
+              <w:jc w:val="center"/>
+              <w:cnfStyle w:val="000000100000" w:firstRow="0" w:lastRow="0" w:firstColumn="0" w:lastColumn="0" w:oddVBand="0" w:evenVBand="0" w:oddHBand="1" w:evenHBand="0" w:firstRowFirstColumn="0" w:firstRowLastColumn="0" w:lastRowFirstColumn="0" w:lastRowLastColumn="0"/>
+            </w:pPr>
+            <w:r>
+              <w:t>membre</w:t>
+            </w:r>
           </w:p>
         </w:tc>
         <w:tc>
           <w:tcPr>
-            <w:tcW w:w="1275" w:type="dxa"/>
+            <w:tcW w:w="1134" w:type="dxa"/>
             <w:vAlign w:val="center"/>
           </w:tcPr>
           <w:p>
@@ -6742,11 +7938,19 @@
               <w:jc w:val="center"/>
               <w:cnfStyle w:val="000000100000" w:firstRow="0" w:lastRow="0" w:firstColumn="0" w:lastColumn="0" w:oddVBand="0" w:evenVBand="0" w:oddHBand="1" w:evenHBand="0" w:firstRowFirstColumn="0" w:firstRowLastColumn="0" w:lastRowFirstColumn="0" w:lastRowLastColumn="0"/>
             </w:pPr>
+            <w:r>
+              <w:t>$</w:t>
+            </w:r>
+            <w:proofErr w:type="spellStart"/>
+            <w:r>
+              <w:t>message_erreur</w:t>
+            </w:r>
+            <w:proofErr w:type="spellEnd"/>
           </w:p>
         </w:tc>
         <w:tc>
           <w:tcPr>
-            <w:tcW w:w="2496" w:type="dxa"/>
+            <w:tcW w:w="2354" w:type="dxa"/>
             <w:vAlign w:val="center"/>
           </w:tcPr>
           <w:p>
@@ -6754,6 +7958,9 @@
               <w:jc w:val="center"/>
               <w:cnfStyle w:val="000000100000" w:firstRow="0" w:lastRow="0" w:firstColumn="0" w:lastColumn="0" w:oddVBand="0" w:evenVBand="0" w:oddHBand="1" w:evenHBand="0" w:firstRowFirstColumn="0" w:firstRowLastColumn="0" w:lastRowFirstColumn="0" w:lastRowLastColumn="0"/>
             </w:pPr>
+            <w:r>
+              <w:t>Vérifie que toutes les données du formulaire d’inscription de membres soit correct sinon renvoie un message d’erreurs.</w:t>
+            </w:r>
           </w:p>
         </w:tc>
       </w:tr>
@@ -6773,14 +7980,14 @@
             </w:pPr>
             <w:proofErr w:type="spellStart"/>
             <w:r>
-              <w:t>tableau_concours_passe_inscrits</w:t>
+              <w:t>concours_existe</w:t>
             </w:r>
             <w:proofErr w:type="spellEnd"/>
           </w:p>
         </w:tc>
         <w:tc>
           <w:tcPr>
-            <w:tcW w:w="1418" w:type="dxa"/>
+            <w:tcW w:w="1701" w:type="dxa"/>
             <w:vAlign w:val="center"/>
           </w:tcPr>
           <w:p>
@@ -6788,11 +7995,14 @@
               <w:jc w:val="center"/>
               <w:cnfStyle w:val="000000010000" w:firstRow="0" w:lastRow="0" w:firstColumn="0" w:lastColumn="0" w:oddVBand="0" w:evenVBand="0" w:oddHBand="0" w:evenHBand="1" w:firstRowFirstColumn="0" w:firstRowLastColumn="0" w:lastRowFirstColumn="0" w:lastRowLastColumn="0"/>
             </w:pPr>
+            <w:r>
+              <w:t>$intitule</w:t>
+            </w:r>
           </w:p>
         </w:tc>
         <w:tc>
           <w:tcPr>
-            <w:tcW w:w="1275" w:type="dxa"/>
+            <w:tcW w:w="1134" w:type="dxa"/>
             <w:vAlign w:val="center"/>
           </w:tcPr>
           <w:p>
@@ -6800,11 +8010,19 @@
               <w:jc w:val="center"/>
               <w:cnfStyle w:val="000000010000" w:firstRow="0" w:lastRow="0" w:firstColumn="0" w:lastColumn="0" w:oddVBand="0" w:evenVBand="0" w:oddHBand="0" w:evenHBand="1" w:firstRowFirstColumn="0" w:firstRowLastColumn="0" w:lastRowFirstColumn="0" w:lastRowLastColumn="0"/>
             </w:pPr>
+            <w:proofErr w:type="spellStart"/>
+            <w:r>
+              <w:t>true</w:t>
+            </w:r>
+            <w:proofErr w:type="spellEnd"/>
+            <w:r>
+              <w:t>/false</w:t>
+            </w:r>
           </w:p>
         </w:tc>
         <w:tc>
           <w:tcPr>
-            <w:tcW w:w="2496" w:type="dxa"/>
+            <w:tcW w:w="2354" w:type="dxa"/>
             <w:vAlign w:val="center"/>
           </w:tcPr>
           <w:p>
@@ -6812,6 +8030,20 @@
               <w:jc w:val="center"/>
               <w:cnfStyle w:val="000000010000" w:firstRow="0" w:lastRow="0" w:firstColumn="0" w:lastColumn="0" w:oddVBand="0" w:evenVBand="0" w:oddHBand="0" w:evenHBand="1" w:firstRowFirstColumn="0" w:firstRowLastColumn="0" w:lastRowFirstColumn="0" w:lastRowLastColumn="0"/>
             </w:pPr>
+            <w:r>
+              <w:t>Vérifie si $intitule</w:t>
+            </w:r>
+            <w:r>
+              <w:t xml:space="preserve"> = intitule de la table </w:t>
+            </w:r>
+            <w:proofErr w:type="spellStart"/>
+            <w:r>
+              <w:t>t_concours</w:t>
+            </w:r>
+            <w:proofErr w:type="spellEnd"/>
+            <w:r>
+              <w:t xml:space="preserve"> pour savoir si il existe déjà.</w:t>
+            </w:r>
           </w:p>
         </w:tc>
       </w:tr>
@@ -6831,14 +8063,14 @@
             </w:pPr>
             <w:proofErr w:type="spellStart"/>
             <w:r>
-              <w:t>tableau_remise_resultats_concours</w:t>
+              <w:t>date_concours_valide</w:t>
             </w:r>
             <w:proofErr w:type="spellEnd"/>
           </w:p>
         </w:tc>
         <w:tc>
           <w:tcPr>
-            <w:tcW w:w="1418" w:type="dxa"/>
+            <w:tcW w:w="1701" w:type="dxa"/>
             <w:vAlign w:val="center"/>
           </w:tcPr>
           <w:p>
@@ -6846,11 +8078,39 @@
               <w:jc w:val="center"/>
               <w:cnfStyle w:val="000000100000" w:firstRow="0" w:lastRow="0" w:firstColumn="0" w:lastColumn="0" w:oddVBand="0" w:evenVBand="0" w:oddHBand="1" w:evenHBand="0" w:firstRowFirstColumn="0" w:firstRowLastColumn="0" w:lastRowFirstColumn="0" w:lastRowLastColumn="0"/>
             </w:pPr>
+            <w:r>
+              <w:t>$</w:t>
+            </w:r>
+            <w:proofErr w:type="spellStart"/>
+            <w:r>
+              <w:t>date_concours</w:t>
+            </w:r>
+            <w:proofErr w:type="spellEnd"/>
+            <w:r>
+              <w:t>, $</w:t>
+            </w:r>
+            <w:proofErr w:type="spellStart"/>
+            <w:r>
+              <w:t>date_limite</w:t>
+            </w:r>
+            <w:proofErr w:type="spellEnd"/>
+            <w:r>
+              <w:t>_</w:t>
+            </w:r>
+          </w:p>
+          <w:p>
+            <w:pPr>
+              <w:jc w:val="center"/>
+              <w:cnfStyle w:val="000000100000" w:firstRow="0" w:lastRow="0" w:firstColumn="0" w:lastColumn="0" w:oddVBand="0" w:evenVBand="0" w:oddHBand="1" w:evenHBand="0" w:firstRowFirstColumn="0" w:firstRowLastColumn="0" w:lastRowFirstColumn="0" w:lastRowLastColumn="0"/>
+            </w:pPr>
+            <w:r>
+              <w:t>inscription</w:t>
+            </w:r>
           </w:p>
         </w:tc>
         <w:tc>
           <w:tcPr>
-            <w:tcW w:w="1275" w:type="dxa"/>
+            <w:tcW w:w="1134" w:type="dxa"/>
             <w:vAlign w:val="center"/>
           </w:tcPr>
           <w:p>
@@ -6858,11 +8118,19 @@
               <w:jc w:val="center"/>
               <w:cnfStyle w:val="000000100000" w:firstRow="0" w:lastRow="0" w:firstColumn="0" w:lastColumn="0" w:oddVBand="0" w:evenVBand="0" w:oddHBand="1" w:evenHBand="0" w:firstRowFirstColumn="0" w:firstRowLastColumn="0" w:lastRowFirstColumn="0" w:lastRowLastColumn="0"/>
             </w:pPr>
+            <w:proofErr w:type="spellStart"/>
+            <w:r>
+              <w:t>true</w:t>
+            </w:r>
+            <w:proofErr w:type="spellEnd"/>
+            <w:r>
+              <w:t>/false</w:t>
+            </w:r>
           </w:p>
         </w:tc>
         <w:tc>
           <w:tcPr>
-            <w:tcW w:w="2496" w:type="dxa"/>
+            <w:tcW w:w="2354" w:type="dxa"/>
             <w:vAlign w:val="center"/>
           </w:tcPr>
           <w:p>
@@ -6870,6 +8138,41 @@
               <w:jc w:val="center"/>
               <w:cnfStyle w:val="000000100000" w:firstRow="0" w:lastRow="0" w:firstColumn="0" w:lastColumn="0" w:oddVBand="0" w:evenVBand="0" w:oddHBand="1" w:evenHBand="0" w:firstRowFirstColumn="0" w:firstRowLastColumn="0" w:lastRowFirstColumn="0" w:lastRowLastColumn="0"/>
             </w:pPr>
+            <w:r>
+              <w:t xml:space="preserve">Vérifie si la date du concours est valide en </w:t>
+            </w:r>
+            <w:proofErr w:type="spellStart"/>
+            <w:r>
+              <w:t>verifiant</w:t>
+            </w:r>
+            <w:proofErr w:type="spellEnd"/>
+            <w:r>
+              <w:t xml:space="preserve"> si $</w:t>
+            </w:r>
+            <w:proofErr w:type="spellStart"/>
+            <w:r>
+              <w:t>date_concours</w:t>
+            </w:r>
+            <w:proofErr w:type="spellEnd"/>
+            <w:r>
+              <w:t xml:space="preserve"> remplis les critères du </w:t>
+            </w:r>
+            <w:proofErr w:type="spellStart"/>
+            <w:r>
+              <w:t>preg_match</w:t>
+            </w:r>
+            <w:proofErr w:type="spellEnd"/>
+            <w:r>
+              <w:t xml:space="preserve"> et si $</w:t>
+            </w:r>
+            <w:proofErr w:type="spellStart"/>
+            <w:r>
+              <w:t>date_limite_inscription</w:t>
+            </w:r>
+            <w:proofErr w:type="spellEnd"/>
+            <w:r>
+              <w:t xml:space="preserve"> &gt; date d’aujourd’hui.</w:t>
+            </w:r>
           </w:p>
         </w:tc>
       </w:tr>
@@ -6889,14 +8192,14 @@
             </w:pPr>
             <w:proofErr w:type="spellStart"/>
             <w:r>
-              <w:t>tableau_modifier_resultats_concours</w:t>
+              <w:t>est_inscrit</w:t>
             </w:r>
             <w:proofErr w:type="spellEnd"/>
           </w:p>
         </w:tc>
         <w:tc>
           <w:tcPr>
-            <w:tcW w:w="1418" w:type="dxa"/>
+            <w:tcW w:w="1701" w:type="dxa"/>
             <w:vAlign w:val="center"/>
           </w:tcPr>
           <w:p>
@@ -6904,11 +8207,27 @@
               <w:jc w:val="center"/>
               <w:cnfStyle w:val="000000010000" w:firstRow="0" w:lastRow="0" w:firstColumn="0" w:lastColumn="0" w:oddVBand="0" w:evenVBand="0" w:oddHBand="0" w:evenHBand="1" w:firstRowFirstColumn="0" w:firstRowLastColumn="0" w:lastRowFirstColumn="0" w:lastRowLastColumn="0"/>
             </w:pPr>
+            <w:r>
+              <w:t>$</w:t>
+            </w:r>
+            <w:proofErr w:type="spellStart"/>
+            <w:r>
+              <w:t>id_concours</w:t>
+            </w:r>
+            <w:proofErr w:type="spellEnd"/>
+            <w:r>
+              <w:t>, $</w:t>
+            </w:r>
+            <w:proofErr w:type="spellStart"/>
+            <w:r>
+              <w:t>id_membre</w:t>
+            </w:r>
+            <w:proofErr w:type="spellEnd"/>
           </w:p>
         </w:tc>
         <w:tc>
           <w:tcPr>
-            <w:tcW w:w="1275" w:type="dxa"/>
+            <w:tcW w:w="1134" w:type="dxa"/>
             <w:vAlign w:val="center"/>
           </w:tcPr>
           <w:p>
@@ -6916,11 +8235,19 @@
               <w:jc w:val="center"/>
               <w:cnfStyle w:val="000000010000" w:firstRow="0" w:lastRow="0" w:firstColumn="0" w:lastColumn="0" w:oddVBand="0" w:evenVBand="0" w:oddHBand="0" w:evenHBand="1" w:firstRowFirstColumn="0" w:firstRowLastColumn="0" w:lastRowFirstColumn="0" w:lastRowLastColumn="0"/>
             </w:pPr>
+            <w:proofErr w:type="spellStart"/>
+            <w:r>
+              <w:t>true</w:t>
+            </w:r>
+            <w:proofErr w:type="spellEnd"/>
+            <w:r>
+              <w:t>/false</w:t>
+            </w:r>
           </w:p>
         </w:tc>
         <w:tc>
           <w:tcPr>
-            <w:tcW w:w="2496" w:type="dxa"/>
+            <w:tcW w:w="2354" w:type="dxa"/>
             <w:vAlign w:val="center"/>
           </w:tcPr>
           <w:p>
@@ -6928,6 +8255,49 @@
               <w:jc w:val="center"/>
               <w:cnfStyle w:val="000000010000" w:firstRow="0" w:lastRow="0" w:firstColumn="0" w:lastColumn="0" w:oddVBand="0" w:evenVBand="0" w:oddHBand="0" w:evenHBand="1" w:firstRowFirstColumn="0" w:firstRowLastColumn="0" w:lastRowFirstColumn="0" w:lastRowLastColumn="0"/>
             </w:pPr>
+            <w:r>
+              <w:t xml:space="preserve">Vérifie que le champ </w:t>
+            </w:r>
+            <w:proofErr w:type="spellStart"/>
+            <w:r>
+              <w:t>id_concours</w:t>
+            </w:r>
+            <w:proofErr w:type="spellEnd"/>
+            <w:r>
+              <w:t xml:space="preserve"> et </w:t>
+            </w:r>
+            <w:proofErr w:type="spellStart"/>
+            <w:r>
+              <w:t>id_membre</w:t>
+            </w:r>
+            <w:proofErr w:type="spellEnd"/>
+            <w:r>
+              <w:t xml:space="preserve"> de la table </w:t>
+            </w:r>
+            <w:proofErr w:type="spellStart"/>
+            <w:r>
+              <w:t>t_inscrits</w:t>
+            </w:r>
+            <w:proofErr w:type="spellEnd"/>
+            <w:r>
+              <w:t xml:space="preserve"> soit égale à $</w:t>
+            </w:r>
+            <w:proofErr w:type="spellStart"/>
+            <w:r>
+              <w:t>id_concours</w:t>
+            </w:r>
+            <w:proofErr w:type="spellEnd"/>
+            <w:r>
+              <w:t xml:space="preserve"> et $</w:t>
+            </w:r>
+            <w:proofErr w:type="spellStart"/>
+            <w:r>
+              <w:t>id_membre</w:t>
+            </w:r>
+            <w:proofErr w:type="spellEnd"/>
+            <w:r>
+              <w:t>.</w:t>
+            </w:r>
           </w:p>
         </w:tc>
       </w:tr>
@@ -6947,14 +8317,25 @@
             </w:pPr>
             <w:proofErr w:type="spellStart"/>
             <w:r>
-              <w:t>liste_participant</w:t>
+              <w:t>validation_creation_modification</w:t>
             </w:r>
             <w:proofErr w:type="spellEnd"/>
+            <w:r>
+              <w:t>_</w:t>
+            </w:r>
+          </w:p>
+          <w:p>
+            <w:pPr>
+              <w:jc w:val="center"/>
+            </w:pPr>
+            <w:r>
+              <w:t>concours</w:t>
+            </w:r>
           </w:p>
         </w:tc>
         <w:tc>
           <w:tcPr>
-            <w:tcW w:w="1418" w:type="dxa"/>
+            <w:tcW w:w="1701" w:type="dxa"/>
             <w:vAlign w:val="center"/>
           </w:tcPr>
           <w:p>
@@ -6962,11 +8343,31 @@
               <w:jc w:val="center"/>
               <w:cnfStyle w:val="000000100000" w:firstRow="0" w:lastRow="0" w:firstColumn="0" w:lastColumn="0" w:oddVBand="0" w:evenVBand="0" w:oddHBand="1" w:evenHBand="0" w:firstRowFirstColumn="0" w:firstRowLastColumn="0" w:lastRowFirstColumn="0" w:lastRowLastColumn="0"/>
             </w:pPr>
+            <w:r>
+              <w:t>$concours, $</w:t>
+            </w:r>
+            <w:proofErr w:type="spellStart"/>
+            <w:r>
+              <w:t>date_limite</w:t>
+            </w:r>
+            <w:proofErr w:type="spellEnd"/>
+            <w:r>
+              <w:t>_</w:t>
+            </w:r>
+          </w:p>
+          <w:p>
+            <w:pPr>
+              <w:jc w:val="center"/>
+              <w:cnfStyle w:val="000000100000" w:firstRow="0" w:lastRow="0" w:firstColumn="0" w:lastColumn="0" w:oddVBand="0" w:evenVBand="0" w:oddHBand="1" w:evenHBand="0" w:firstRowFirstColumn="0" w:firstRowLastColumn="0" w:lastRowFirstColumn="0" w:lastRowLastColumn="0"/>
+            </w:pPr>
+            <w:r>
+              <w:t>inscription, $modification</w:t>
+            </w:r>
           </w:p>
         </w:tc>
         <w:tc>
           <w:tcPr>
-            <w:tcW w:w="1275" w:type="dxa"/>
+            <w:tcW w:w="1134" w:type="dxa"/>
             <w:vAlign w:val="center"/>
           </w:tcPr>
           <w:p>
@@ -6974,11 +8375,19 @@
               <w:jc w:val="center"/>
               <w:cnfStyle w:val="000000100000" w:firstRow="0" w:lastRow="0" w:firstColumn="0" w:lastColumn="0" w:oddVBand="0" w:evenVBand="0" w:oddHBand="1" w:evenHBand="0" w:firstRowFirstColumn="0" w:firstRowLastColumn="0" w:lastRowFirstColumn="0" w:lastRowLastColumn="0"/>
             </w:pPr>
+            <w:r>
+              <w:t>$</w:t>
+            </w:r>
+            <w:proofErr w:type="spellStart"/>
+            <w:r>
+              <w:t>message_erreur</w:t>
+            </w:r>
+            <w:proofErr w:type="spellEnd"/>
           </w:p>
         </w:tc>
         <w:tc>
           <w:tcPr>
-            <w:tcW w:w="2496" w:type="dxa"/>
+            <w:tcW w:w="2354" w:type="dxa"/>
             <w:vAlign w:val="center"/>
           </w:tcPr>
           <w:p>
@@ -6986,6 +8395,21 @@
               <w:jc w:val="center"/>
               <w:cnfStyle w:val="000000100000" w:firstRow="0" w:lastRow="0" w:firstColumn="0" w:lastColumn="0" w:oddVBand="0" w:evenVBand="0" w:oddHBand="1" w:evenHBand="0" w:firstRowFirstColumn="0" w:firstRowLastColumn="0" w:lastRowFirstColumn="0" w:lastRowLastColumn="0"/>
             </w:pPr>
+            <w:r>
+              <w:t>Vérifie que toutes les données du formulaire d</w:t>
+            </w:r>
+            <w:r>
+              <w:t>e création</w:t>
+            </w:r>
+            <w:r>
+              <w:t xml:space="preserve"> de </w:t>
+            </w:r>
+            <w:r>
+              <w:t>concours</w:t>
+            </w:r>
+            <w:r>
+              <w:t xml:space="preserve"> soit correct sinon renvoie un message d’erreurs.</w:t>
+            </w:r>
           </w:p>
         </w:tc>
       </w:tr>
@@ -7005,14 +8429,14 @@
             </w:pPr>
             <w:proofErr w:type="spellStart"/>
             <w:r>
-              <w:t>consulter_concours</w:t>
+              <w:t>resultat_remis</w:t>
             </w:r>
             <w:proofErr w:type="spellEnd"/>
           </w:p>
         </w:tc>
         <w:tc>
           <w:tcPr>
-            <w:tcW w:w="1418" w:type="dxa"/>
+            <w:tcW w:w="1701" w:type="dxa"/>
             <w:vAlign w:val="center"/>
           </w:tcPr>
           <w:p>
@@ -7020,11 +8444,19 @@
               <w:jc w:val="center"/>
               <w:cnfStyle w:val="000000010000" w:firstRow="0" w:lastRow="0" w:firstColumn="0" w:lastColumn="0" w:oddVBand="0" w:evenVBand="0" w:oddHBand="0" w:evenHBand="1" w:firstRowFirstColumn="0" w:firstRowLastColumn="0" w:lastRowFirstColumn="0" w:lastRowLastColumn="0"/>
             </w:pPr>
+            <w:r>
+              <w:t>$</w:t>
+            </w:r>
+            <w:proofErr w:type="spellStart"/>
+            <w:r>
+              <w:t>id_concours</w:t>
+            </w:r>
+            <w:proofErr w:type="spellEnd"/>
           </w:p>
         </w:tc>
         <w:tc>
           <w:tcPr>
-            <w:tcW w:w="1275" w:type="dxa"/>
+            <w:tcW w:w="1134" w:type="dxa"/>
             <w:vAlign w:val="center"/>
           </w:tcPr>
           <w:p>
@@ -7032,11 +8464,19 @@
               <w:jc w:val="center"/>
               <w:cnfStyle w:val="000000010000" w:firstRow="0" w:lastRow="0" w:firstColumn="0" w:lastColumn="0" w:oddVBand="0" w:evenVBand="0" w:oddHBand="0" w:evenHBand="1" w:firstRowFirstColumn="0" w:firstRowLastColumn="0" w:lastRowFirstColumn="0" w:lastRowLastColumn="0"/>
             </w:pPr>
+            <w:proofErr w:type="spellStart"/>
+            <w:r>
+              <w:t>true</w:t>
+            </w:r>
+            <w:proofErr w:type="spellEnd"/>
+            <w:r>
+              <w:t>/false</w:t>
+            </w:r>
           </w:p>
         </w:tc>
         <w:tc>
           <w:tcPr>
-            <w:tcW w:w="2496" w:type="dxa"/>
+            <w:tcW w:w="2354" w:type="dxa"/>
             <w:vAlign w:val="center"/>
           </w:tcPr>
           <w:p>
@@ -7044,11 +8484,217 @@
               <w:jc w:val="center"/>
               <w:cnfStyle w:val="000000010000" w:firstRow="0" w:lastRow="0" w:firstColumn="0" w:lastColumn="0" w:oddVBand="0" w:evenVBand="0" w:oddHBand="0" w:evenHBand="1" w:firstRowFirstColumn="0" w:firstRowLastColumn="0" w:lastRowFirstColumn="0" w:lastRowLastColumn="0"/>
             </w:pPr>
+            <w:r>
+              <w:t>Vérifie si un concours a déjà les résultats.</w:t>
+            </w:r>
+          </w:p>
+          <w:p>
+            <w:pPr>
+              <w:jc w:val="center"/>
+              <w:cnfStyle w:val="000000010000" w:firstRow="0" w:lastRow="0" w:firstColumn="0" w:lastColumn="0" w:oddVBand="0" w:evenVBand="0" w:oddHBand="0" w:evenHBand="1" w:firstRowFirstColumn="0" w:firstRowLastColumn="0" w:lastRowFirstColumn="0" w:lastRowLastColumn="0"/>
+            </w:pPr>
+            <w:r>
+              <w:t>Si $</w:t>
+            </w:r>
+            <w:proofErr w:type="spellStart"/>
+            <w:r>
+              <w:t>id_concours</w:t>
+            </w:r>
+            <w:proofErr w:type="spellEnd"/>
+            <w:r>
+              <w:t xml:space="preserve"> = </w:t>
+            </w:r>
+            <w:proofErr w:type="spellStart"/>
+            <w:r>
+              <w:t>id_concours</w:t>
+            </w:r>
+            <w:proofErr w:type="spellEnd"/>
+            <w:r>
+              <w:t xml:space="preserve"> de la table </w:t>
+            </w:r>
+            <w:proofErr w:type="spellStart"/>
+            <w:r>
+              <w:t>t_inscrits</w:t>
+            </w:r>
+            <w:proofErr w:type="spellEnd"/>
+            <w:r>
+              <w:t xml:space="preserve"> et que score &lt;&gt; </w:t>
+            </w:r>
+          </w:p>
+          <w:p>
+            <w:pPr>
+              <w:jc w:val="center"/>
+              <w:cnfStyle w:val="000000010000" w:firstRow="0" w:lastRow="0" w:firstColumn="0" w:lastColumn="0" w:oddVBand="0" w:evenVBand="0" w:oddHBand="0" w:evenHBand="1" w:firstRowFirstColumn="0" w:firstRowLastColumn="0" w:lastRowFirstColumn="0" w:lastRowLastColumn="0"/>
+            </w:pPr>
+            <w:r>
+              <w:t>-1.</w:t>
+            </w:r>
           </w:p>
         </w:tc>
       </w:tr>
     </w:tbl>
-    <w:p/>
+    <w:p>
+      <w:pPr>
+        <w:jc w:val="left"/>
+        <w:rPr>
+          <w:caps/>
+          <w:color w:val="3C3D3E" w:themeColor="accent1" w:themeShade="7F"/>
+          <w:spacing w:val="15"/>
+          <w:sz w:val="22"/>
+          <w:szCs w:val="22"/>
+        </w:rPr>
+      </w:pPr>
+      <w:r>
+        <w:br w:type="page"/>
+      </w:r>
+    </w:p>
+    <w:p>
+      <w:pPr>
+        <w:pStyle w:val="Titre3"/>
+      </w:pPr>
+      <w:r>
+        <w:lastRenderedPageBreak/>
+        <w:t>Fonction diverses</w:t>
+      </w:r>
+    </w:p>
+    <w:tbl>
+      <w:tblPr>
+        <w:tblStyle w:val="Grilleclaire-Accent1"/>
+        <w:tblpPr w:leftFromText="141" w:rightFromText="141" w:vertAnchor="text" w:horzAnchor="margin" w:tblpY="155"/>
+        <w:tblW w:w="0" w:type="auto"/>
+        <w:tblLayout w:type="fixed"/>
+        <w:tblLook w:val="04A0" w:firstRow="1" w:lastRow="0" w:firstColumn="1" w:lastColumn="0" w:noHBand="0" w:noVBand="1"/>
+      </w:tblPr>
+      <w:tblGrid>
+        <w:gridCol w:w="3652"/>
+        <w:gridCol w:w="2126"/>
+        <w:gridCol w:w="993"/>
+        <w:gridCol w:w="2070"/>
+      </w:tblGrid>
+      <w:tr>
+        <w:trPr>
+          <w:cnfStyle w:val="100000000000" w:firstRow="1" w:lastRow="0" w:firstColumn="0" w:lastColumn="0" w:oddVBand="0" w:evenVBand="0" w:oddHBand="0" w:evenHBand="0" w:firstRowFirstColumn="0" w:firstRowLastColumn="0" w:lastRowFirstColumn="0" w:lastRowLastColumn="0"/>
+          <w:trHeight w:val="406"/>
+        </w:trPr>
+        <w:tc>
+          <w:tcPr>
+            <w:cnfStyle w:val="001000000000" w:firstRow="0" w:lastRow="0" w:firstColumn="1" w:lastColumn="0" w:oddVBand="0" w:evenVBand="0" w:oddHBand="0" w:evenHBand="0" w:firstRowFirstColumn="0" w:firstRowLastColumn="0" w:lastRowFirstColumn="0" w:lastRowLastColumn="0"/>
+            <w:tcW w:w="3652" w:type="dxa"/>
+            <w:vAlign w:val="center"/>
+          </w:tcPr>
+          <w:p>
+            <w:pPr>
+              <w:jc w:val="center"/>
+            </w:pPr>
+            <w:r>
+              <w:t>Nom de la fonction</w:t>
+            </w:r>
+          </w:p>
+        </w:tc>
+        <w:tc>
+          <w:tcPr>
+            <w:tcW w:w="2126" w:type="dxa"/>
+            <w:vAlign w:val="center"/>
+          </w:tcPr>
+          <w:p>
+            <w:pPr>
+              <w:jc w:val="center"/>
+              <w:cnfStyle w:val="100000000000" w:firstRow="1" w:lastRow="0" w:firstColumn="0" w:lastColumn="0" w:oddVBand="0" w:evenVBand="0" w:oddHBand="0" w:evenHBand="0" w:firstRowFirstColumn="0" w:firstRowLastColumn="0" w:lastRowFirstColumn="0" w:lastRowLastColumn="0"/>
+            </w:pPr>
+            <w:r>
+              <w:t>Entrée</w:t>
+            </w:r>
+          </w:p>
+        </w:tc>
+        <w:tc>
+          <w:tcPr>
+            <w:tcW w:w="993" w:type="dxa"/>
+            <w:vAlign w:val="center"/>
+          </w:tcPr>
+          <w:p>
+            <w:pPr>
+              <w:jc w:val="center"/>
+              <w:cnfStyle w:val="100000000000" w:firstRow="1" w:lastRow="0" w:firstColumn="0" w:lastColumn="0" w:oddVBand="0" w:evenVBand="0" w:oddHBand="0" w:evenHBand="0" w:firstRowFirstColumn="0" w:firstRowLastColumn="0" w:lastRowFirstColumn="0" w:lastRowLastColumn="0"/>
+            </w:pPr>
+            <w:r>
+              <w:t>Sortie</w:t>
+            </w:r>
+          </w:p>
+        </w:tc>
+        <w:tc>
+          <w:tcPr>
+            <w:tcW w:w="2070" w:type="dxa"/>
+            <w:vAlign w:val="center"/>
+          </w:tcPr>
+          <w:p>
+            <w:pPr>
+              <w:jc w:val="center"/>
+              <w:cnfStyle w:val="100000000000" w:firstRow="1" w:lastRow="0" w:firstColumn="0" w:lastColumn="0" w:oddVBand="0" w:evenVBand="0" w:oddHBand="0" w:evenHBand="0" w:firstRowFirstColumn="0" w:firstRowLastColumn="0" w:lastRowFirstColumn="0" w:lastRowLastColumn="0"/>
+            </w:pPr>
+            <w:r>
+              <w:t>Description</w:t>
+            </w:r>
+          </w:p>
+        </w:tc>
+      </w:tr>
+      <w:tr>
+        <w:trPr>
+          <w:cnfStyle w:val="000000100000" w:firstRow="0" w:lastRow="0" w:firstColumn="0" w:lastColumn="0" w:oddVBand="0" w:evenVBand="0" w:oddHBand="1" w:evenHBand="0" w:firstRowFirstColumn="0" w:firstRowLastColumn="0" w:lastRowFirstColumn="0" w:lastRowLastColumn="0"/>
+        </w:trPr>
+        <w:tc>
+          <w:tcPr>
+            <w:cnfStyle w:val="001000000000" w:firstRow="0" w:lastRow="0" w:firstColumn="1" w:lastColumn="0" w:oddVBand="0" w:evenVBand="0" w:oddHBand="0" w:evenHBand="0" w:firstRowFirstColumn="0" w:firstRowLastColumn="0" w:lastRowFirstColumn="0" w:lastRowLastColumn="0"/>
+            <w:tcW w:w="3652" w:type="dxa"/>
+            <w:vAlign w:val="center"/>
+          </w:tcPr>
+          <w:p>
+            <w:pPr>
+              <w:jc w:val="center"/>
+            </w:pPr>
+          </w:p>
+        </w:tc>
+        <w:tc>
+          <w:tcPr>
+            <w:tcW w:w="2126" w:type="dxa"/>
+            <w:vAlign w:val="center"/>
+          </w:tcPr>
+          <w:p>
+            <w:pPr>
+              <w:jc w:val="center"/>
+              <w:cnfStyle w:val="000000100000" w:firstRow="0" w:lastRow="0" w:firstColumn="0" w:lastColumn="0" w:oddVBand="0" w:evenVBand="0" w:oddHBand="1" w:evenHBand="0" w:firstRowFirstColumn="0" w:firstRowLastColumn="0" w:lastRowFirstColumn="0" w:lastRowLastColumn="0"/>
+            </w:pPr>
+          </w:p>
+        </w:tc>
+        <w:tc>
+          <w:tcPr>
+            <w:tcW w:w="993" w:type="dxa"/>
+            <w:vAlign w:val="center"/>
+          </w:tcPr>
+          <w:p>
+            <w:pPr>
+              <w:jc w:val="center"/>
+              <w:cnfStyle w:val="000000100000" w:firstRow="0" w:lastRow="0" w:firstColumn="0" w:lastColumn="0" w:oddVBand="0" w:evenVBand="0" w:oddHBand="1" w:evenHBand="0" w:firstRowFirstColumn="0" w:firstRowLastColumn="0" w:lastRowFirstColumn="0" w:lastRowLastColumn="0"/>
+            </w:pPr>
+          </w:p>
+        </w:tc>
+        <w:tc>
+          <w:tcPr>
+            <w:tcW w:w="2070" w:type="dxa"/>
+            <w:vAlign w:val="center"/>
+          </w:tcPr>
+          <w:p>
+            <w:pPr>
+              <w:jc w:val="center"/>
+              <w:cnfStyle w:val="000000100000" w:firstRow="0" w:lastRow="0" w:firstColumn="0" w:lastColumn="0" w:oddVBand="0" w:evenVBand="0" w:oddHBand="1" w:evenHBand="0" w:firstRowFirstColumn="0" w:firstRowLastColumn="0" w:lastRowFirstColumn="0" w:lastRowLastColumn="0"/>
+            </w:pPr>
+          </w:p>
+        </w:tc>
+      </w:tr>
+    </w:tbl>
+    <w:p>
+      <w:bookmarkStart w:id="22" w:name="_GoBack"/>
+      <w:bookmarkEnd w:id="22"/>
+    </w:p>
     <w:p>
       <w:pPr>
         <w:pStyle w:val="Titre2"/>
@@ -7966,7 +9612,7 @@
                             <w:rPr>
                               <w:noProof/>
                             </w:rPr>
-                            <w:t>18</w:t>
+                            <w:t>14</w:t>
                           </w:r>
                           <w:r>
                             <w:rPr>
@@ -8017,7 +9663,7 @@
                       <w:rPr>
                         <w:noProof/>
                       </w:rPr>
-                      <w:t>18</w:t>
+                      <w:t>14</w:t>
                     </w:r>
                     <w:r>
                       <w:rPr>
@@ -15948,7 +17594,7 @@
 </file>
 
 <file path=customXml/itemProps4.xml><?xml version="1.0" encoding="utf-8"?>
-<ds:datastoreItem xmlns:ds="http://schemas.openxmlformats.org/officeDocument/2006/customXml" ds:itemID="{6AEDC15E-A16A-4F21-AFEA-F41F7FD63CF4}">
+<ds:datastoreItem xmlns:ds="http://schemas.openxmlformats.org/officeDocument/2006/customXml" ds:itemID="{F34F218D-DE45-4D13-9C76-C11053AFD169}">
   <ds:schemaRefs>
     <ds:schemaRef ds:uri="http://schemas.openxmlformats.org/officeDocument/2006/bibliography"/>
   </ds:schemaRefs>

</xml_diff>